<commit_message>
Update FED - EX05-JavaScript and browser_DOM_handling events.docx
</commit_message>
<xml_diff>
--- a/JavaScript/Tehtävätannot/Ei tehdyt/FED - EX05-JavaScript and browser_DOM_handling events.docx
+++ b/JavaScript/Tehtävätannot/Ei tehdyt/FED - EX05-JavaScript and browser_DOM_handling events.docx
@@ -1,172 +1,242 @@
 
 <file path=word/document.xml><?xml version="1.0" encoding="utf-8"?>
-<w:document xmlns:wpc="http://schemas.microsoft.com/office/word/2010/wordprocessingCanvas" xmlns:cx="http://schemas.microsoft.com/office/drawing/2014/chartex" xmlns:cx1="http://schemas.microsoft.com/office/drawing/2015/9/8/chartex" xmlns:cx2="http://schemas.microsoft.com/office/drawing/2015/10/21/chartex" xmlns:cx3="http://schemas.microsoft.com/office/drawing/2016/5/9/chartex" xmlns:cx4="http://schemas.microsoft.com/office/drawing/2016/5/10/chartex" xmlns:cx5="http://schemas.microsoft.com/office/drawing/2016/5/11/chartex" xmlns:cx6="http://schemas.microsoft.com/office/drawing/2016/5/12/chartex" xmlns:cx7="http://schemas.microsoft.com/office/drawing/2016/5/13/chartex" xmlns:cx8="http://schemas.microsoft.com/office/drawing/2016/5/14/chartex" xmlns:mc="http://schemas.openxmlformats.org/markup-compatibility/2006" xmlns:aink="http://schemas.microsoft.com/office/drawing/2016/ink" xmlns:am3d="http://schemas.microsoft.com/office/drawing/2017/model3d" xmlns:o="urn:schemas-microsoft-com:office:office" xmlns:r="http://schemas.openxmlformats.org/officeDocument/2006/relationships" xmlns:m="http://schemas.openxmlformats.org/officeDocument/2006/math" xmlns:v="urn:schemas-microsoft-com:vml" xmlns:wp14="http://schemas.microsoft.com/office/word/2010/wordprocessingDrawing" xmlns:wp="http://schemas.openxmlformats.org/drawingml/2006/wordprocessingDrawing" xmlns:w10="urn:schemas-microsoft-com:office:word" xmlns:w="http://schemas.openxmlformats.org/wordprocessingml/2006/main" xmlns:w14="http://schemas.microsoft.com/office/word/2010/wordml" xmlns:w15="http://schemas.microsoft.com/office/word/2012/wordml" xmlns:w16cex="http://schemas.microsoft.com/office/word/2018/wordml/cex" xmlns:w16cid="http://schemas.microsoft.com/office/word/2016/wordml/cid" xmlns:w16="http://schemas.microsoft.com/office/word/2018/wordml" xmlns:w16sdtdh="http://schemas.microsoft.com/office/word/2020/wordml/sdtdatahash" xmlns:w16se="http://schemas.microsoft.com/office/word/2015/wordml/symex" xmlns:wpg="http://schemas.microsoft.com/office/word/2010/wordprocessingGroup" xmlns:wpi="http://schemas.microsoft.com/office/word/2010/wordprocessingInk" xmlns:wne="http://schemas.microsoft.com/office/word/2006/wordml" xmlns:wps="http://schemas.microsoft.com/office/word/2010/wordprocessingShape" mc:Ignorable="w14 w15 w16se w16cid w16 w16cex w16sdtdh wp14">
+<w:document xmlns:wpc="http://schemas.microsoft.com/office/word/2010/wordprocessingCanvas" xmlns:cx="http://schemas.microsoft.com/office/drawing/2014/chartex" xmlns:cx1="http://schemas.microsoft.com/office/drawing/2015/9/8/chartex" xmlns:cx2="http://schemas.microsoft.com/office/drawing/2015/10/21/chartex" xmlns:cx3="http://schemas.microsoft.com/office/drawing/2016/5/9/chartex" xmlns:cx4="http://schemas.microsoft.com/office/drawing/2016/5/10/chartex" xmlns:cx5="http://schemas.microsoft.com/office/drawing/2016/5/11/chartex" xmlns:cx6="http://schemas.microsoft.com/office/drawing/2016/5/12/chartex" xmlns:cx7="http://schemas.microsoft.com/office/drawing/2016/5/13/chartex" xmlns:cx8="http://schemas.microsoft.com/office/drawing/2016/5/14/chartex" xmlns:mc="http://schemas.openxmlformats.org/markup-compatibility/2006" xmlns:aink="http://schemas.microsoft.com/office/drawing/2016/ink" xmlns:am3d="http://schemas.microsoft.com/office/drawing/2017/model3d" xmlns:o="urn:schemas-microsoft-com:office:office" xmlns:oel="http://schemas.microsoft.com/office/2019/extlst" xmlns:r="http://schemas.openxmlformats.org/officeDocument/2006/relationships" xmlns:m="http://schemas.openxmlformats.org/officeDocument/2006/math" xmlns:v="urn:schemas-microsoft-com:vml" xmlns:wp14="http://schemas.microsoft.com/office/word/2010/wordprocessingDrawing" xmlns:wp="http://schemas.openxmlformats.org/drawingml/2006/wordprocessingDrawing" xmlns:w10="urn:schemas-microsoft-com:office:word" xmlns:w="http://schemas.openxmlformats.org/wordprocessingml/2006/main" xmlns:w14="http://schemas.microsoft.com/office/word/2010/wordml" xmlns:w15="http://schemas.microsoft.com/office/word/2012/wordml" xmlns:w16cex="http://schemas.microsoft.com/office/word/2018/wordml/cex" xmlns:w16cid="http://schemas.microsoft.com/office/word/2016/wordml/cid" xmlns:w16="http://schemas.microsoft.com/office/word/2018/wordml" xmlns:w16sdtdh="http://schemas.microsoft.com/office/word/2020/wordml/sdtdatahash" xmlns:w16se="http://schemas.microsoft.com/office/word/2015/wordml/symex" xmlns:wpg="http://schemas.microsoft.com/office/word/2010/wordprocessingGroup" xmlns:wpi="http://schemas.microsoft.com/office/word/2010/wordprocessingInk" xmlns:wne="http://schemas.microsoft.com/office/word/2006/wordml" xmlns:wps="http://schemas.microsoft.com/office/word/2010/wordprocessingShape" mc:Ignorable="w14 w15 w16se w16cid w16 w16cex w16sdtdh wp14">
   <w:body>
     <w:p>
       <w:pPr>
         <w:spacing w:line="360" w:lineRule="auto"/>
         <w:jc w:val="both"/>
         <w:rPr>
-          <w:lang w:val="en-US"/>
-        </w:rPr>
-      </w:pPr>
-    </w:p>
-    <w:p>
-      <w:pPr>
-        <w:spacing w:line="360" w:lineRule="auto"/>
-        <w:jc w:val="both"/>
-        <w:rPr>
-          <w:lang w:val="en-US"/>
-        </w:rPr>
-      </w:pPr>
-      <w:r>
-        <w:rPr>
+          <w:rFonts w:ascii="Arial" w:hAnsi="Arial" w:cs="Arial"/>
+          <w:sz w:val="32"/>
+          <w:szCs w:val="32"/>
+          <w:lang w:val="en-US"/>
+        </w:rPr>
+      </w:pPr>
+    </w:p>
+    <w:p>
+      <w:pPr>
+        <w:spacing w:line="360" w:lineRule="auto"/>
+        <w:jc w:val="both"/>
+        <w:rPr>
+          <w:rFonts w:ascii="Arial" w:hAnsi="Arial" w:cs="Arial"/>
+          <w:sz w:val="32"/>
+          <w:szCs w:val="32"/>
+          <w:lang w:val="en-US"/>
+        </w:rPr>
+      </w:pPr>
+      <w:r>
+        <w:rPr>
+          <w:rFonts w:ascii="Arial" w:hAnsi="Arial" w:cs="Arial"/>
+          <w:sz w:val="32"/>
+          <w:szCs w:val="32"/>
           <w:lang w:val="en-US"/>
         </w:rPr>
         <w:t>Help to complete the tasks of this exercise can be found on</w:t>
       </w:r>
       <w:r>
         <w:rPr>
+          <w:rFonts w:ascii="Arial" w:hAnsi="Arial" w:cs="Arial"/>
+          <w:sz w:val="32"/>
+          <w:szCs w:val="32"/>
           <w:lang w:val="en-US"/>
         </w:rPr>
         <w:t xml:space="preserve"> the chapter</w:t>
       </w:r>
       <w:r>
         <w:rPr>
+          <w:rFonts w:ascii="Arial" w:hAnsi="Arial" w:cs="Arial"/>
+          <w:sz w:val="32"/>
+          <w:szCs w:val="32"/>
           <w:lang w:val="en-US"/>
         </w:rPr>
         <w:t xml:space="preserve"> </w:t>
       </w:r>
-      <w:proofErr w:type="gramStart"/>
-      <w:r>
-        <w:rPr>
+      <w:r>
+        <w:rPr>
+          <w:rFonts w:ascii="Arial" w:hAnsi="Arial" w:cs="Arial"/>
+          <w:sz w:val="32"/>
+          <w:szCs w:val="32"/>
           <w:lang w:val="en-US"/>
         </w:rPr>
         <w:t>1</w:t>
       </w:r>
       <w:r>
         <w:rPr>
+          <w:rFonts w:ascii="Arial" w:hAnsi="Arial" w:cs="Arial"/>
+          <w:sz w:val="32"/>
+          <w:szCs w:val="32"/>
           <w:lang w:val="en-US"/>
         </w:rPr>
         <w:t>3</w:t>
       </w:r>
       <w:r>
         <w:rPr>
-          <w:lang w:val="en-US"/>
-        </w:rPr>
-        <w:t xml:space="preserve"> ”</w:t>
-      </w:r>
-      <w:proofErr w:type="gramEnd"/>
-      <w:r>
-        <w:rPr>
+          <w:rFonts w:ascii="Arial" w:hAnsi="Arial" w:cs="Arial"/>
+          <w:sz w:val="32"/>
+          <w:szCs w:val="32"/>
+          <w:lang w:val="en-US"/>
+        </w:rPr>
+        <w:t xml:space="preserve"> ” </w:t>
+      </w:r>
+      <w:r>
+        <w:rPr>
+          <w:rFonts w:ascii="Arial" w:hAnsi="Arial" w:cs="Arial"/>
+          <w:sz w:val="32"/>
+          <w:szCs w:val="32"/>
+          <w:lang w:val="en-US"/>
+        </w:rPr>
+        <w:t>JavaScript and the browser</w:t>
+      </w:r>
+      <w:r>
+        <w:rPr>
+          <w:rFonts w:ascii="Arial" w:hAnsi="Arial" w:cs="Arial"/>
+          <w:sz w:val="32"/>
+          <w:szCs w:val="32"/>
+          <w:lang w:val="en-US"/>
+        </w:rPr>
+        <w:t>”</w:t>
+      </w:r>
+      <w:r>
+        <w:rPr>
+          <w:rFonts w:ascii="Arial" w:hAnsi="Arial" w:cs="Arial"/>
+          <w:sz w:val="32"/>
+          <w:szCs w:val="32"/>
           <w:lang w:val="en-US"/>
         </w:rPr>
         <w:t xml:space="preserve"> </w:t>
       </w:r>
       <w:r>
         <w:rPr>
-          <w:lang w:val="en-US"/>
-        </w:rPr>
-        <w:t>JavaScript and the browser</w:t>
-      </w:r>
-      <w:r>
-        <w:rPr>
+          <w:rFonts w:ascii="Arial" w:hAnsi="Arial" w:cs="Arial"/>
+          <w:sz w:val="32"/>
+          <w:szCs w:val="32"/>
+          <w:lang w:val="en-US"/>
+        </w:rPr>
+        <w:t>,</w:t>
+      </w:r>
+      <w:r>
+        <w:rPr>
+          <w:rFonts w:ascii="Arial" w:hAnsi="Arial" w:cs="Arial"/>
+          <w:sz w:val="32"/>
+          <w:szCs w:val="32"/>
+          <w:lang w:val="en-US"/>
+        </w:rPr>
+        <w:t xml:space="preserve">chapter </w:t>
+      </w:r>
+      <w:r>
+        <w:rPr>
+          <w:rFonts w:ascii="Arial" w:hAnsi="Arial" w:cs="Arial"/>
+          <w:sz w:val="32"/>
+          <w:szCs w:val="32"/>
+          <w:lang w:val="en-US"/>
+        </w:rPr>
+        <w:t>14</w:t>
+      </w:r>
+      <w:r>
+        <w:rPr>
+          <w:rFonts w:ascii="Arial" w:hAnsi="Arial" w:cs="Arial"/>
+          <w:sz w:val="32"/>
+          <w:szCs w:val="32"/>
+          <w:lang w:val="en-US"/>
+        </w:rPr>
+        <w:t xml:space="preserve"> “</w:t>
+      </w:r>
+      <w:r>
+        <w:rPr>
+          <w:rFonts w:ascii="Arial" w:hAnsi="Arial" w:cs="Arial"/>
+          <w:sz w:val="32"/>
+          <w:szCs w:val="32"/>
+          <w:lang w:val="en-US"/>
+        </w:rPr>
+        <w:t>The Document Object Model</w:t>
+      </w:r>
+      <w:r>
+        <w:rPr>
+          <w:rFonts w:ascii="Arial" w:hAnsi="Arial" w:cs="Arial"/>
+          <w:sz w:val="32"/>
+          <w:szCs w:val="32"/>
           <w:lang w:val="en-US"/>
         </w:rPr>
         <w:t>”</w:t>
       </w:r>
       <w:r>
         <w:rPr>
+          <w:rFonts w:ascii="Arial" w:hAnsi="Arial" w:cs="Arial"/>
+          <w:sz w:val="32"/>
+          <w:szCs w:val="32"/>
           <w:lang w:val="en-US"/>
         </w:rPr>
         <w:t xml:space="preserve"> </w:t>
       </w:r>
       <w:r>
         <w:rPr>
-          <w:lang w:val="en-US"/>
-        </w:rPr>
-        <w:t>,</w:t>
-      </w:r>
-      <w:r>
-        <w:rPr>
-          <w:lang w:val="en-US"/>
-        </w:rPr>
-        <w:t xml:space="preserve">chapter </w:t>
-      </w:r>
-      <w:r>
-        <w:rPr>
-          <w:lang w:val="en-US"/>
-        </w:rPr>
-        <w:t>14</w:t>
-      </w:r>
-      <w:r>
-        <w:rPr>
-          <w:lang w:val="en-US"/>
-        </w:rPr>
-        <w:t xml:space="preserve"> “</w:t>
-      </w:r>
-      <w:r>
-        <w:rPr>
-          <w:lang w:val="en-US"/>
-        </w:rPr>
-        <w:t>The Document Object Model</w:t>
-      </w:r>
-      <w:r>
-        <w:rPr>
+          <w:rFonts w:ascii="Arial" w:hAnsi="Arial" w:cs="Arial"/>
+          <w:sz w:val="32"/>
+          <w:szCs w:val="32"/>
+          <w:lang w:val="en-US"/>
+        </w:rPr>
+        <w:t xml:space="preserve">and chapter 15 “Handling events” </w:t>
+      </w:r>
+      <w:r>
+        <w:rPr>
+          <w:rFonts w:ascii="Arial" w:hAnsi="Arial" w:cs="Arial"/>
+          <w:sz w:val="32"/>
+          <w:szCs w:val="32"/>
+          <w:lang w:val="en-US"/>
+        </w:rPr>
+        <w:t>of our course book “</w:t>
+      </w:r>
+      <w:r>
+        <w:rPr>
+          <w:rFonts w:ascii="Arial" w:hAnsi="Arial" w:cs="Arial"/>
+          <w:sz w:val="32"/>
+          <w:szCs w:val="32"/>
+          <w:lang w:val="en-US"/>
+        </w:rPr>
+        <w:t>Eloquent JavaScript</w:t>
+      </w:r>
+      <w:r>
+        <w:rPr>
+          <w:rFonts w:ascii="Arial" w:hAnsi="Arial" w:cs="Arial"/>
+          <w:sz w:val="32"/>
+          <w:szCs w:val="32"/>
           <w:lang w:val="en-US"/>
         </w:rPr>
         <w:t>”</w:t>
       </w:r>
       <w:r>
         <w:rPr>
+          <w:rFonts w:ascii="Arial" w:hAnsi="Arial" w:cs="Arial"/>
+          <w:sz w:val="32"/>
+          <w:szCs w:val="32"/>
           <w:lang w:val="en-US"/>
         </w:rPr>
         <w:t xml:space="preserve"> </w:t>
       </w:r>
       <w:r>
         <w:rPr>
-          <w:lang w:val="en-US"/>
-        </w:rPr>
-        <w:t xml:space="preserve">and chapter 15 “Handling events” </w:t>
-      </w:r>
-      <w:r>
-        <w:rPr>
-          <w:lang w:val="en-US"/>
-        </w:rPr>
-        <w:t>of our course book “</w:t>
-      </w:r>
-      <w:r>
-        <w:rPr>
-          <w:lang w:val="en-US"/>
-        </w:rPr>
-        <w:t>Eloquent JavaScript</w:t>
-      </w:r>
-      <w:r>
-        <w:rPr>
-          <w:lang w:val="en-US"/>
-        </w:rPr>
-        <w:t>”</w:t>
-      </w:r>
-      <w:r>
-        <w:rPr>
-          <w:lang w:val="en-US"/>
-        </w:rPr>
-        <w:t xml:space="preserve"> </w:t>
-      </w:r>
-      <w:r>
-        <w:rPr>
+          <w:rFonts w:ascii="Arial" w:hAnsi="Arial" w:cs="Arial"/>
+          <w:sz w:val="32"/>
+          <w:szCs w:val="32"/>
           <w:lang w:val="en-US"/>
         </w:rPr>
         <w:t>(</w:t>
       </w:r>
       <w:r>
         <w:rPr>
+          <w:rFonts w:ascii="Arial" w:hAnsi="Arial" w:cs="Arial"/>
+          <w:sz w:val="32"/>
+          <w:szCs w:val="32"/>
           <w:lang w:val="en-US"/>
         </w:rPr>
         <w:t>3</w:t>
       </w:r>
       <w:r>
         <w:rPr>
+          <w:rFonts w:ascii="Arial" w:hAnsi="Arial" w:cs="Arial"/>
+          <w:sz w:val="32"/>
+          <w:szCs w:val="32"/>
           <w:vertAlign w:val="superscript"/>
           <w:lang w:val="en-US"/>
         </w:rPr>
@@ -174,70 +244,72 @@
       </w:r>
       <w:r>
         <w:rPr>
+          <w:rFonts w:ascii="Arial" w:hAnsi="Arial" w:cs="Arial"/>
+          <w:sz w:val="32"/>
+          <w:szCs w:val="32"/>
           <w:lang w:val="en-US"/>
         </w:rPr>
         <w:t xml:space="preserve"> edition) </w:t>
       </w:r>
       <w:r>
         <w:rPr>
+          <w:rFonts w:ascii="Arial" w:hAnsi="Arial" w:cs="Arial"/>
+          <w:sz w:val="32"/>
+          <w:szCs w:val="32"/>
           <w:lang w:val="en-US"/>
         </w:rPr>
         <w:t xml:space="preserve">by </w:t>
       </w:r>
-      <w:proofErr w:type="spellStart"/>
-      <w:r>
-        <w:rPr>
-          <w:lang w:val="en-US"/>
-        </w:rPr>
-        <w:t>Marijin</w:t>
-      </w:r>
-      <w:proofErr w:type="spellEnd"/>
-      <w:r>
-        <w:rPr>
-          <w:lang w:val="en-US"/>
-        </w:rPr>
-        <w:t xml:space="preserve"> </w:t>
-      </w:r>
-      <w:proofErr w:type="spellStart"/>
-      <w:r>
-        <w:rPr>
-          <w:lang w:val="en-US"/>
-        </w:rPr>
-        <w:t>Haverbeke</w:t>
-      </w:r>
-      <w:proofErr w:type="spellEnd"/>
-      <w:r>
-        <w:rPr>
-          <w:lang w:val="en-US"/>
-        </w:rPr>
-        <w:t>. The aims of the exercise are</w:t>
-      </w:r>
-      <w:r>
-        <w:rPr>
-          <w:lang w:val="en-US"/>
-        </w:rPr>
-        <w:t xml:space="preserve"> </w:t>
-      </w:r>
-      <w:r>
-        <w:rPr>
+      <w:r>
+        <w:rPr>
+          <w:rFonts w:ascii="Arial" w:hAnsi="Arial" w:cs="Arial"/>
+          <w:sz w:val="32"/>
+          <w:szCs w:val="32"/>
+          <w:lang w:val="en-US"/>
+        </w:rPr>
+        <w:t>Marijin Haverbeke</w:t>
+      </w:r>
+      <w:r>
+        <w:rPr>
+          <w:rFonts w:ascii="Arial" w:hAnsi="Arial" w:cs="Arial"/>
+          <w:sz w:val="32"/>
+          <w:szCs w:val="32"/>
+          <w:lang w:val="en-US"/>
+        </w:rPr>
+        <w:t xml:space="preserve">. The aims of the exercise are </w:t>
+      </w:r>
+      <w:r>
+        <w:rPr>
+          <w:rFonts w:ascii="Arial" w:hAnsi="Arial" w:cs="Arial"/>
+          <w:sz w:val="32"/>
+          <w:szCs w:val="32"/>
           <w:lang w:val="en-US"/>
         </w:rPr>
         <w:t xml:space="preserve">to become familiar with </w:t>
       </w:r>
       <w:r>
         <w:rPr>
+          <w:rFonts w:ascii="Arial" w:hAnsi="Arial" w:cs="Arial"/>
+          <w:sz w:val="32"/>
+          <w:szCs w:val="32"/>
           <w:lang w:val="en-US"/>
         </w:rPr>
         <w:t xml:space="preserve">DOM and </w:t>
       </w:r>
       <w:r>
         <w:rPr>
+          <w:rFonts w:ascii="Arial" w:hAnsi="Arial" w:cs="Arial"/>
+          <w:sz w:val="32"/>
+          <w:szCs w:val="32"/>
           <w:lang w:val="en-US"/>
         </w:rPr>
         <w:t xml:space="preserve">how </w:t>
       </w:r>
       <w:r>
         <w:rPr>
+          <w:rFonts w:ascii="Arial" w:hAnsi="Arial" w:cs="Arial"/>
+          <w:sz w:val="32"/>
+          <w:szCs w:val="32"/>
           <w:lang w:val="en-US"/>
         </w:rPr>
         <w:t xml:space="preserve">JavaScript events are handled and used. </w:t>
@@ -248,43 +320,44 @@
         <w:spacing w:line="360" w:lineRule="auto"/>
         <w:jc w:val="both"/>
         <w:rPr>
-          <w:lang w:val="en-US"/>
-        </w:rPr>
-      </w:pPr>
-      <w:r>
-        <w:rPr>
-          <w:lang w:val="en-US"/>
-        </w:rPr>
-        <w:t xml:space="preserve">Embed your theory answers, drawings, </w:t>
-      </w:r>
-      <w:proofErr w:type="gramStart"/>
-      <w:r>
-        <w:rPr>
-          <w:lang w:val="en-US"/>
-        </w:rPr>
-        <w:t>codes</w:t>
-      </w:r>
-      <w:proofErr w:type="gramEnd"/>
-      <w:r>
-        <w:rPr>
-          <w:lang w:val="en-US"/>
-        </w:rPr>
-        <w:t xml:space="preserve"> and screenshots directly into this document. Always immediately after the relevant question. </w:t>
-      </w:r>
-      <w:r>
-        <w:rPr>
+          <w:rFonts w:ascii="Arial" w:hAnsi="Arial" w:cs="Arial"/>
+          <w:sz w:val="32"/>
+          <w:szCs w:val="32"/>
+          <w:lang w:val="en-US"/>
+        </w:rPr>
+      </w:pPr>
+      <w:r>
+        <w:rPr>
+          <w:rFonts w:ascii="Arial" w:hAnsi="Arial" w:cs="Arial"/>
+          <w:sz w:val="32"/>
+          <w:szCs w:val="32"/>
+          <w:lang w:val="en-US"/>
+        </w:rPr>
+        <w:t xml:space="preserve">Embed your theory answers, drawings, codes and screenshots directly into this document. Always immediately after the relevant question. </w:t>
+      </w:r>
+      <w:r>
+        <w:rPr>
+          <w:rFonts w:ascii="Arial" w:hAnsi="Arial" w:cs="Arial"/>
+          <w:sz w:val="32"/>
+          <w:szCs w:val="32"/>
           <w:lang w:val="en-US"/>
         </w:rPr>
         <w:t>Retur</w:t>
       </w:r>
       <w:r>
         <w:rPr>
+          <w:rFonts w:ascii="Arial" w:hAnsi="Arial" w:cs="Arial"/>
+          <w:sz w:val="32"/>
+          <w:szCs w:val="32"/>
           <w:lang w:val="en-US"/>
         </w:rPr>
         <w:t>n the document into your</w:t>
       </w:r>
       <w:r>
         <w:rPr>
+          <w:rFonts w:ascii="Arial" w:hAnsi="Arial" w:cs="Arial"/>
+          <w:sz w:val="32"/>
+          <w:szCs w:val="32"/>
           <w:lang w:val="en-US"/>
         </w:rPr>
         <w:t xml:space="preserve"> return box in the Optima platform by the deadline.</w:t>
@@ -295,35 +368,53 @@
         <w:spacing w:line="360" w:lineRule="auto"/>
         <w:jc w:val="both"/>
         <w:rPr>
-          <w:lang w:val="en-US"/>
-        </w:rPr>
-      </w:pPr>
-      <w:r>
-        <w:rPr>
+          <w:rFonts w:ascii="Arial" w:hAnsi="Arial" w:cs="Arial"/>
+          <w:sz w:val="32"/>
+          <w:szCs w:val="32"/>
+          <w:lang w:val="en-US"/>
+        </w:rPr>
+      </w:pPr>
+      <w:r>
+        <w:rPr>
+          <w:rFonts w:ascii="Arial" w:hAnsi="Arial" w:cs="Arial"/>
+          <w:sz w:val="32"/>
+          <w:szCs w:val="32"/>
           <w:lang w:val="en-US"/>
         </w:rPr>
         <w:t xml:space="preserve">It’s also </w:t>
       </w:r>
       <w:r>
         <w:rPr>
+          <w:rFonts w:ascii="Arial" w:hAnsi="Arial" w:cs="Arial"/>
+          <w:sz w:val="32"/>
+          <w:szCs w:val="32"/>
           <w:lang w:val="en-US"/>
         </w:rPr>
         <w:t>recommendable</w:t>
       </w:r>
       <w:r>
         <w:rPr>
+          <w:rFonts w:ascii="Arial" w:hAnsi="Arial" w:cs="Arial"/>
+          <w:sz w:val="32"/>
+          <w:szCs w:val="32"/>
           <w:lang w:val="en-US"/>
         </w:rPr>
         <w:t xml:space="preserve"> to use Internet </w:t>
       </w:r>
       <w:r>
         <w:rPr>
+          <w:rFonts w:ascii="Arial" w:hAnsi="Arial" w:cs="Arial"/>
+          <w:sz w:val="32"/>
+          <w:szCs w:val="32"/>
           <w:lang w:val="en-US"/>
         </w:rPr>
         <w:t xml:space="preserve">sources </w:t>
       </w:r>
       <w:r>
         <w:rPr>
+          <w:rFonts w:ascii="Arial" w:hAnsi="Arial" w:cs="Arial"/>
+          <w:sz w:val="32"/>
+          <w:szCs w:val="32"/>
           <w:lang w:val="en-US"/>
         </w:rPr>
         <w:t>to supplement the information provided by the course book.</w:t>
@@ -334,11 +425,17 @@
         <w:spacing w:line="360" w:lineRule="auto"/>
         <w:jc w:val="both"/>
         <w:rPr>
-          <w:lang w:val="en-US"/>
-        </w:rPr>
-      </w:pPr>
-      <w:r>
-        <w:rPr>
+          <w:rFonts w:ascii="Arial" w:hAnsi="Arial" w:cs="Arial"/>
+          <w:sz w:val="32"/>
+          <w:szCs w:val="32"/>
+          <w:lang w:val="en-US"/>
+        </w:rPr>
+      </w:pPr>
+      <w:r>
+        <w:rPr>
+          <w:rFonts w:ascii="Arial" w:hAnsi="Arial" w:cs="Arial"/>
+          <w:sz w:val="32"/>
+          <w:szCs w:val="32"/>
           <w:lang w:val="en-US"/>
         </w:rPr>
         <w:t xml:space="preserve">The maximum number of points you can earn from this exercise is 10. </w:t>
@@ -349,20 +446,29 @@
         <w:spacing w:line="360" w:lineRule="auto"/>
         <w:jc w:val="both"/>
         <w:rPr>
-          <w:lang w:val="en-US"/>
-        </w:rPr>
-      </w:pPr>
-    </w:p>
-    <w:p>
-      <w:pPr>
-        <w:spacing w:line="360" w:lineRule="auto"/>
-        <w:jc w:val="both"/>
-        <w:rPr>
-          <w:lang w:val="en-US"/>
-        </w:rPr>
-      </w:pPr>
-      <w:r>
-        <w:rPr>
+          <w:rFonts w:ascii="Arial" w:hAnsi="Arial" w:cs="Arial"/>
+          <w:sz w:val="32"/>
+          <w:szCs w:val="32"/>
+          <w:lang w:val="en-US"/>
+        </w:rPr>
+      </w:pPr>
+    </w:p>
+    <w:p>
+      <w:pPr>
+        <w:spacing w:line="360" w:lineRule="auto"/>
+        <w:jc w:val="both"/>
+        <w:rPr>
+          <w:rFonts w:ascii="Arial" w:hAnsi="Arial" w:cs="Arial"/>
+          <w:sz w:val="32"/>
+          <w:szCs w:val="32"/>
+          <w:lang w:val="en-US"/>
+        </w:rPr>
+      </w:pPr>
+      <w:r>
+        <w:rPr>
+          <w:rFonts w:ascii="Arial" w:hAnsi="Arial" w:cs="Arial"/>
+          <w:sz w:val="32"/>
+          <w:szCs w:val="32"/>
           <w:lang w:val="en-US"/>
         </w:rPr>
         <w:t>Tasks:</w:t>
@@ -370,7 +476,7 @@
     </w:p>
     <w:p>
       <w:pPr>
-        <w:pStyle w:val="ListParagraph"/>
+        <w:pStyle w:val="Luettelokappale"/>
         <w:numPr>
           <w:ilvl w:val="0"/>
           <w:numId w:val="3"/>
@@ -378,17 +484,26 @@
         <w:spacing w:line="360" w:lineRule="auto"/>
         <w:jc w:val="both"/>
         <w:rPr>
-          <w:lang w:val="en-US"/>
-        </w:rPr>
-      </w:pPr>
-      <w:r>
-        <w:rPr>
+          <w:rFonts w:ascii="Arial" w:hAnsi="Arial" w:cs="Arial"/>
+          <w:sz w:val="32"/>
+          <w:szCs w:val="32"/>
+          <w:lang w:val="en-US"/>
+        </w:rPr>
+      </w:pPr>
+      <w:r>
+        <w:rPr>
+          <w:rFonts w:ascii="Arial" w:hAnsi="Arial" w:cs="Arial"/>
+          <w:sz w:val="32"/>
+          <w:szCs w:val="32"/>
           <w:lang w:val="en-US"/>
         </w:rPr>
         <w:t>HTML DOM</w:t>
       </w:r>
       <w:r>
         <w:rPr>
+          <w:rFonts w:ascii="Arial" w:hAnsi="Arial" w:cs="Arial"/>
+          <w:sz w:val="32"/>
+          <w:szCs w:val="32"/>
           <w:lang w:val="en-US"/>
         </w:rPr>
         <w:t xml:space="preserve"> (2 points)</w:t>
@@ -396,7 +511,7 @@
     </w:p>
     <w:p>
       <w:pPr>
-        <w:pStyle w:val="ListParagraph"/>
+        <w:pStyle w:val="Luettelokappale"/>
         <w:numPr>
           <w:ilvl w:val="1"/>
           <w:numId w:val="3"/>
@@ -404,17 +519,26 @@
         <w:spacing w:line="360" w:lineRule="auto"/>
         <w:jc w:val="both"/>
         <w:rPr>
-          <w:lang w:val="en-US"/>
-        </w:rPr>
-      </w:pPr>
-      <w:r>
-        <w:rPr>
+          <w:rFonts w:ascii="Arial" w:hAnsi="Arial" w:cs="Arial"/>
+          <w:sz w:val="32"/>
+          <w:szCs w:val="32"/>
+          <w:lang w:val="en-US"/>
+        </w:rPr>
+      </w:pPr>
+      <w:r>
+        <w:rPr>
+          <w:rFonts w:ascii="Arial" w:hAnsi="Arial" w:cs="Arial"/>
+          <w:sz w:val="32"/>
+          <w:szCs w:val="32"/>
           <w:lang w:val="en-US"/>
         </w:rPr>
         <w:t>What is HTML DOM?</w:t>
       </w:r>
       <w:r>
         <w:rPr>
+          <w:rFonts w:ascii="Arial" w:hAnsi="Arial" w:cs="Arial"/>
+          <w:sz w:val="32"/>
+          <w:szCs w:val="32"/>
           <w:lang w:val="en-US"/>
         </w:rPr>
         <w:t xml:space="preserve"> (0,5 points)</w:t>
@@ -422,7 +546,30 @@
     </w:p>
     <w:p>
       <w:pPr>
-        <w:pStyle w:val="ListParagraph"/>
+        <w:pStyle w:val="Luettelokappale"/>
+        <w:spacing w:line="360" w:lineRule="auto"/>
+        <w:ind w:left="1440"/>
+        <w:jc w:val="both"/>
+        <w:rPr>
+          <w:rFonts w:ascii="Arial" w:hAnsi="Arial" w:cs="Arial"/>
+          <w:color w:val="FF0000"/>
+          <w:sz w:val="32"/>
+          <w:szCs w:val="32"/>
+        </w:rPr>
+      </w:pPr>
+      <w:r>
+        <w:rPr>
+          <w:rFonts w:ascii="Arial" w:hAnsi="Arial" w:cs="Arial"/>
+          <w:color w:val="FF0000"/>
+          <w:sz w:val="32"/>
+          <w:szCs w:val="32"/>
+        </w:rPr>
+        <w:t>HTML DOM (Document Object Model) on JavaScript-rajapinta, jonka avulla voidaan muokata ja hallita HTML-dokumenttia. DOM esittää HTML-dokumentin objektimallinnuksena, jossa eri HTML-elementit ovat objekteja ja niiden väliset suhteet ovat objektien välisiä suhteita.</w:t>
+      </w:r>
+    </w:p>
+    <w:p>
+      <w:pPr>
+        <w:pStyle w:val="Luettelokappale"/>
         <w:numPr>
           <w:ilvl w:val="1"/>
           <w:numId w:val="3"/>
@@ -430,17 +577,26 @@
         <w:spacing w:line="360" w:lineRule="auto"/>
         <w:jc w:val="both"/>
         <w:rPr>
-          <w:lang w:val="en-US"/>
-        </w:rPr>
-      </w:pPr>
-      <w:r>
-        <w:rPr>
+          <w:rFonts w:ascii="Arial" w:hAnsi="Arial" w:cs="Arial"/>
+          <w:sz w:val="32"/>
+          <w:szCs w:val="32"/>
+          <w:lang w:val="en-US"/>
+        </w:rPr>
+      </w:pPr>
+      <w:r>
+        <w:rPr>
+          <w:rFonts w:ascii="Arial" w:hAnsi="Arial" w:cs="Arial"/>
+          <w:sz w:val="32"/>
+          <w:szCs w:val="32"/>
           <w:lang w:val="en-US"/>
         </w:rPr>
         <w:t>What JavaScript can do to web pages by utilizing HTML DOM?</w:t>
       </w:r>
       <w:r>
         <w:rPr>
+          <w:rFonts w:ascii="Arial" w:hAnsi="Arial" w:cs="Arial"/>
+          <w:sz w:val="32"/>
+          <w:szCs w:val="32"/>
           <w:lang w:val="en-US"/>
         </w:rPr>
         <w:t xml:space="preserve"> (0,5 points)</w:t>
@@ -448,7 +604,134 @@
     </w:p>
     <w:p>
       <w:pPr>
-        <w:pStyle w:val="ListParagraph"/>
+        <w:pStyle w:val="Luettelokappale"/>
+        <w:spacing w:line="360" w:lineRule="auto"/>
+        <w:ind w:left="1440"/>
+        <w:jc w:val="both"/>
+        <w:rPr>
+          <w:rFonts w:ascii="Arial" w:hAnsi="Arial" w:cs="Arial"/>
+          <w:color w:val="FF0000"/>
+          <w:sz w:val="32"/>
+          <w:szCs w:val="32"/>
+        </w:rPr>
+      </w:pPr>
+      <w:r>
+        <w:rPr>
+          <w:rFonts w:ascii="Arial" w:hAnsi="Arial" w:cs="Arial"/>
+          <w:color w:val="FF0000"/>
+          <w:sz w:val="32"/>
+          <w:szCs w:val="32"/>
+        </w:rPr>
+        <w:t>JavaScript voi HTML DOM:in avulla muokata verkkosivun sisältöä, tyyliä ja rakennetta. Esimerkiksi JavaScript voi:</w:t>
+      </w:r>
+    </w:p>
+    <w:p>
+      <w:pPr>
+        <w:pStyle w:val="Luettelokappale"/>
+        <w:numPr>
+          <w:ilvl w:val="0"/>
+          <w:numId w:val="5"/>
+        </w:numPr>
+        <w:spacing w:line="360" w:lineRule="auto"/>
+        <w:jc w:val="both"/>
+        <w:rPr>
+          <w:rFonts w:ascii="Arial" w:hAnsi="Arial" w:cs="Arial"/>
+          <w:color w:val="FF0000"/>
+          <w:sz w:val="32"/>
+          <w:szCs w:val="32"/>
+        </w:rPr>
+      </w:pPr>
+      <w:r>
+        <w:rPr>
+          <w:rFonts w:ascii="Arial" w:hAnsi="Arial" w:cs="Arial"/>
+          <w:color w:val="FF0000"/>
+          <w:sz w:val="32"/>
+          <w:szCs w:val="32"/>
+        </w:rPr>
+        <w:t>Lisätä, poistaa ja muokata HTML-elementtejä</w:t>
+      </w:r>
+    </w:p>
+    <w:p>
+      <w:pPr>
+        <w:pStyle w:val="Luettelokappale"/>
+        <w:numPr>
+          <w:ilvl w:val="0"/>
+          <w:numId w:val="5"/>
+        </w:numPr>
+        <w:spacing w:line="360" w:lineRule="auto"/>
+        <w:jc w:val="both"/>
+        <w:rPr>
+          <w:rFonts w:ascii="Arial" w:hAnsi="Arial" w:cs="Arial"/>
+          <w:color w:val="FF0000"/>
+          <w:sz w:val="32"/>
+          <w:szCs w:val="32"/>
+        </w:rPr>
+      </w:pPr>
+      <w:r>
+        <w:rPr>
+          <w:rFonts w:ascii="Arial" w:hAnsi="Arial" w:cs="Arial"/>
+          <w:color w:val="FF0000"/>
+          <w:sz w:val="32"/>
+          <w:szCs w:val="32"/>
+        </w:rPr>
+        <w:t>Muuttaa HTML-elementtien tyyliä</w:t>
+      </w:r>
+    </w:p>
+    <w:p>
+      <w:pPr>
+        <w:pStyle w:val="Luettelokappale"/>
+        <w:numPr>
+          <w:ilvl w:val="0"/>
+          <w:numId w:val="5"/>
+        </w:numPr>
+        <w:spacing w:line="360" w:lineRule="auto"/>
+        <w:jc w:val="both"/>
+        <w:rPr>
+          <w:rFonts w:ascii="Arial" w:hAnsi="Arial" w:cs="Arial"/>
+          <w:color w:val="FF0000"/>
+          <w:sz w:val="32"/>
+          <w:szCs w:val="32"/>
+        </w:rPr>
+      </w:pPr>
+      <w:r>
+        <w:rPr>
+          <w:rFonts w:ascii="Arial" w:hAnsi="Arial" w:cs="Arial"/>
+          <w:color w:val="FF0000"/>
+          <w:sz w:val="32"/>
+          <w:szCs w:val="32"/>
+        </w:rPr>
+        <w:t>Vaihtaa HTML-elementtien järjestystä</w:t>
+      </w:r>
+    </w:p>
+    <w:p>
+      <w:pPr>
+        <w:pStyle w:val="Luettelokappale"/>
+        <w:numPr>
+          <w:ilvl w:val="0"/>
+          <w:numId w:val="5"/>
+        </w:numPr>
+        <w:spacing w:line="360" w:lineRule="auto"/>
+        <w:jc w:val="both"/>
+        <w:rPr>
+          <w:rFonts w:ascii="Arial" w:hAnsi="Arial" w:cs="Arial"/>
+          <w:color w:val="FF0000"/>
+          <w:sz w:val="32"/>
+          <w:szCs w:val="32"/>
+        </w:rPr>
+      </w:pPr>
+      <w:r>
+        <w:rPr>
+          <w:rFonts w:ascii="Arial" w:hAnsi="Arial" w:cs="Arial"/>
+          <w:color w:val="FF0000"/>
+          <w:sz w:val="32"/>
+          <w:szCs w:val="32"/>
+        </w:rPr>
+        <w:t>Lisätä ja käsitellä verkkosivuilla tapahtuvia tapahtumia, kuten klikkauksia ja näppäimistön painalluksia</w:t>
+      </w:r>
+    </w:p>
+    <w:p>
+      <w:pPr>
+        <w:pStyle w:val="Luettelokappale"/>
         <w:numPr>
           <w:ilvl w:val="1"/>
           <w:numId w:val="3"/>
@@ -456,59 +739,89 @@
         <w:spacing w:line="360" w:lineRule="auto"/>
         <w:jc w:val="both"/>
         <w:rPr>
-          <w:lang w:val="en-US"/>
-        </w:rPr>
-      </w:pPr>
-      <w:r>
-        <w:rPr>
+          <w:rFonts w:ascii="Arial" w:hAnsi="Arial" w:cs="Arial"/>
+          <w:sz w:val="32"/>
+          <w:szCs w:val="32"/>
+          <w:lang w:val="en-US"/>
+        </w:rPr>
+      </w:pPr>
+      <w:r>
+        <w:rPr>
+          <w:rFonts w:ascii="Arial" w:hAnsi="Arial" w:cs="Arial"/>
+          <w:sz w:val="32"/>
+          <w:szCs w:val="32"/>
           <w:lang w:val="en-US"/>
         </w:rPr>
         <w:t xml:space="preserve">List </w:t>
       </w:r>
       <w:r>
         <w:rPr>
+          <w:rFonts w:ascii="Arial" w:hAnsi="Arial" w:cs="Arial"/>
+          <w:sz w:val="32"/>
+          <w:szCs w:val="32"/>
           <w:lang w:val="en-US"/>
         </w:rPr>
         <w:t xml:space="preserve">and shortly explain </w:t>
       </w:r>
       <w:r>
         <w:rPr>
+          <w:rFonts w:ascii="Arial" w:hAnsi="Arial" w:cs="Arial"/>
+          <w:sz w:val="32"/>
+          <w:szCs w:val="32"/>
           <w:lang w:val="en-US"/>
         </w:rPr>
         <w:t xml:space="preserve">at least </w:t>
       </w:r>
       <w:r>
         <w:rPr>
+          <w:rFonts w:ascii="Arial" w:hAnsi="Arial" w:cs="Arial"/>
+          <w:sz w:val="32"/>
+          <w:szCs w:val="32"/>
           <w:lang w:val="en-US"/>
         </w:rPr>
         <w:t>three</w:t>
       </w:r>
       <w:r>
         <w:rPr>
+          <w:rFonts w:ascii="Arial" w:hAnsi="Arial" w:cs="Arial"/>
+          <w:sz w:val="32"/>
+          <w:szCs w:val="32"/>
           <w:lang w:val="en-US"/>
         </w:rPr>
         <w:t xml:space="preserve"> different</w:t>
       </w:r>
       <w:r>
         <w:rPr>
+          <w:rFonts w:ascii="Arial" w:hAnsi="Arial" w:cs="Arial"/>
+          <w:sz w:val="32"/>
+          <w:szCs w:val="32"/>
           <w:lang w:val="en-US"/>
         </w:rPr>
         <w:t xml:space="preserve"> kind of</w:t>
       </w:r>
       <w:r>
         <w:rPr>
+          <w:rFonts w:ascii="Arial" w:hAnsi="Arial" w:cs="Arial"/>
+          <w:sz w:val="32"/>
+          <w:szCs w:val="32"/>
           <w:lang w:val="en-US"/>
         </w:rPr>
         <w:t xml:space="preserve"> HTML</w:t>
       </w:r>
       <w:r>
         <w:rPr>
+          <w:rFonts w:ascii="Arial" w:hAnsi="Arial" w:cs="Arial"/>
+          <w:sz w:val="32"/>
+          <w:szCs w:val="32"/>
           <w:lang w:val="en-US"/>
         </w:rPr>
         <w:t xml:space="preserve"> Node types</w:t>
       </w:r>
       <w:r>
         <w:rPr>
+          <w:rFonts w:ascii="Arial" w:hAnsi="Arial" w:cs="Arial"/>
+          <w:sz w:val="32"/>
+          <w:szCs w:val="32"/>
           <w:lang w:val="en-US"/>
         </w:rPr>
         <w:t>? (0,5 points)</w:t>
@@ -516,7 +829,116 @@
     </w:p>
     <w:p>
       <w:pPr>
-        <w:pStyle w:val="ListParagraph"/>
+        <w:pStyle w:val="Luettelokappale"/>
+        <w:spacing w:line="360" w:lineRule="auto"/>
+        <w:ind w:left="1440"/>
+        <w:jc w:val="both"/>
+        <w:rPr>
+          <w:rFonts w:ascii="Arial" w:hAnsi="Arial" w:cs="Arial"/>
+          <w:color w:val="FF0000"/>
+          <w:sz w:val="32"/>
+          <w:szCs w:val="32"/>
+          <w:lang w:val="en-FI"/>
+        </w:rPr>
+      </w:pPr>
+      <w:r>
+        <w:rPr>
+          <w:rFonts w:ascii="Arial" w:hAnsi="Arial" w:cs="Arial"/>
+          <w:color w:val="FF0000"/>
+          <w:sz w:val="32"/>
+          <w:szCs w:val="32"/>
+          <w:lang w:val="en-FI"/>
+        </w:rPr>
+        <w:t>HTML-solmuja on erilaisia tyyppejä, mutta kolme yleisintä tyyppiä ovat:</w:t>
+      </w:r>
+    </w:p>
+    <w:p>
+      <w:pPr>
+        <w:pStyle w:val="Luettelokappale"/>
+        <w:numPr>
+          <w:ilvl w:val="0"/>
+          <w:numId w:val="6"/>
+        </w:numPr>
+        <w:spacing w:line="360" w:lineRule="auto"/>
+        <w:jc w:val="both"/>
+        <w:rPr>
+          <w:rFonts w:ascii="Arial" w:hAnsi="Arial" w:cs="Arial"/>
+          <w:color w:val="FF0000"/>
+          <w:sz w:val="32"/>
+          <w:szCs w:val="32"/>
+          <w:lang w:val="en-FI"/>
+        </w:rPr>
+      </w:pPr>
+      <w:r>
+        <w:rPr>
+          <w:rFonts w:ascii="Arial" w:hAnsi="Arial" w:cs="Arial"/>
+          <w:color w:val="FF0000"/>
+          <w:sz w:val="32"/>
+          <w:szCs w:val="32"/>
+          <w:lang w:val="en-FI"/>
+        </w:rPr>
+        <w:t>Elementtisolmut (element nodes): Elementtisolmut esittävät HTML-elementtejä.</w:t>
+      </w:r>
+    </w:p>
+    <w:p>
+      <w:pPr>
+        <w:pStyle w:val="Luettelokappale"/>
+        <w:numPr>
+          <w:ilvl w:val="0"/>
+          <w:numId w:val="6"/>
+        </w:numPr>
+        <w:spacing w:line="360" w:lineRule="auto"/>
+        <w:jc w:val="both"/>
+        <w:rPr>
+          <w:rFonts w:ascii="Arial" w:hAnsi="Arial" w:cs="Arial"/>
+          <w:color w:val="FF0000"/>
+          <w:sz w:val="32"/>
+          <w:szCs w:val="32"/>
+          <w:lang w:val="en-FI"/>
+        </w:rPr>
+      </w:pPr>
+      <w:r>
+        <w:rPr>
+          <w:rFonts w:ascii="Arial" w:hAnsi="Arial" w:cs="Arial"/>
+          <w:color w:val="FF0000"/>
+          <w:sz w:val="32"/>
+          <w:szCs w:val="32"/>
+          <w:lang w:val="en-FI"/>
+        </w:rPr>
+        <w:t>Tekstisolmut (text nodes): Tekstisolmut esittävät elementtien välissä olevaa tekstiä.</w:t>
+      </w:r>
+    </w:p>
+    <w:p>
+      <w:pPr>
+        <w:pStyle w:val="Luettelokappale"/>
+        <w:numPr>
+          <w:ilvl w:val="0"/>
+          <w:numId w:val="6"/>
+        </w:numPr>
+        <w:spacing w:line="360" w:lineRule="auto"/>
+        <w:jc w:val="both"/>
+        <w:rPr>
+          <w:rFonts w:ascii="Arial" w:hAnsi="Arial" w:cs="Arial"/>
+          <w:color w:val="FF0000"/>
+          <w:sz w:val="32"/>
+          <w:szCs w:val="32"/>
+          <w:lang w:val="en-FI"/>
+        </w:rPr>
+      </w:pPr>
+      <w:r>
+        <w:rPr>
+          <w:rFonts w:ascii="Arial" w:hAnsi="Arial" w:cs="Arial"/>
+          <w:color w:val="FF0000"/>
+          <w:sz w:val="32"/>
+          <w:szCs w:val="32"/>
+          <w:lang w:val="en-FI"/>
+        </w:rPr>
+        <w:t>Kommenttisolmut (comment nodes): Kommenttisolmut esittävät HTML-kommentteja.</w:t>
+      </w:r>
+    </w:p>
+    <w:p>
+      <w:pPr>
+        <w:pStyle w:val="Luettelokappale"/>
         <w:numPr>
           <w:ilvl w:val="1"/>
           <w:numId w:val="3"/>
@@ -524,11 +946,17 @@
         <w:spacing w:line="360" w:lineRule="auto"/>
         <w:jc w:val="both"/>
         <w:rPr>
-          <w:lang w:val="en-US"/>
-        </w:rPr>
-      </w:pPr>
-      <w:r>
-        <w:rPr>
+          <w:rFonts w:ascii="Arial" w:hAnsi="Arial" w:cs="Arial"/>
+          <w:sz w:val="32"/>
+          <w:szCs w:val="32"/>
+          <w:lang w:val="en-US"/>
+        </w:rPr>
+      </w:pPr>
+      <w:r>
+        <w:rPr>
+          <w:rFonts w:ascii="Arial" w:hAnsi="Arial" w:cs="Arial"/>
+          <w:sz w:val="32"/>
+          <w:szCs w:val="32"/>
           <w:lang w:val="en-US"/>
         </w:rPr>
         <w:t>Criticize HTML DOM. (0,5 points)</w:t>
@@ -536,18 +964,522 @@
     </w:p>
     <w:p>
       <w:pPr>
-        <w:pStyle w:val="ListParagraph"/>
+        <w:pStyle w:val="Luettelokappale"/>
         <w:spacing w:line="360" w:lineRule="auto"/>
         <w:ind w:left="1440"/>
         <w:jc w:val="both"/>
         <w:rPr>
-          <w:lang w:val="en-US"/>
-        </w:rPr>
-      </w:pPr>
-    </w:p>
-    <w:p>
-      <w:pPr>
-        <w:pStyle w:val="ListParagraph"/>
+          <w:rFonts w:ascii="Arial" w:hAnsi="Arial" w:cs="Arial"/>
+          <w:color w:val="FF0000"/>
+          <w:sz w:val="32"/>
+          <w:szCs w:val="32"/>
+        </w:rPr>
+      </w:pPr>
+      <w:r>
+        <w:rPr>
+          <w:rFonts w:ascii="Arial" w:hAnsi="Arial" w:cs="Arial"/>
+          <w:color w:val="FF0000"/>
+          <w:sz w:val="32"/>
+          <w:szCs w:val="32"/>
+        </w:rPr>
+        <w:t>on tehokas ja joustava tapa muokata verkkosivuja, mutta siinä on myös joitakin puutteita. Esimerkiksi HTML DOM voi olla monimutkainen ja vaikea oppia. Lisäksi HTML DOM:in eri selaimissa on eroja, mikä voi tehdä verkkosivujen kehittämisestä haastavaa.</w:t>
+      </w:r>
+    </w:p>
+    <w:p>
+      <w:pPr>
+        <w:pStyle w:val="Luettelokappale"/>
+        <w:spacing w:line="360" w:lineRule="auto"/>
+        <w:ind w:left="1440"/>
+        <w:jc w:val="both"/>
+        <w:rPr>
+          <w:rFonts w:ascii="Arial" w:hAnsi="Arial" w:cs="Arial"/>
+          <w:color w:val="FF0000"/>
+          <w:sz w:val="32"/>
+          <w:szCs w:val="32"/>
+        </w:rPr>
+      </w:pPr>
+      <w:r>
+        <w:rPr>
+          <w:rFonts w:ascii="Arial" w:hAnsi="Arial" w:cs="Arial"/>
+          <w:color w:val="FF0000"/>
+          <w:sz w:val="32"/>
+          <w:szCs w:val="32"/>
+        </w:rPr>
+        <w:t>Erilaisia tapoja liittää tapahtumakäsittelijöitä JavaScript-koodissa</w:t>
+      </w:r>
+    </w:p>
+    <w:p>
+      <w:pPr>
+        <w:pStyle w:val="Luettelokappale"/>
+        <w:spacing w:line="360" w:lineRule="auto"/>
+        <w:ind w:left="1440"/>
+        <w:jc w:val="both"/>
+        <w:rPr>
+          <w:rFonts w:ascii="Arial" w:hAnsi="Arial" w:cs="Arial"/>
+          <w:color w:val="FF0000"/>
+          <w:sz w:val="32"/>
+          <w:szCs w:val="32"/>
+        </w:rPr>
+      </w:pPr>
+      <w:r>
+        <w:rPr>
+          <w:rFonts w:ascii="Arial" w:hAnsi="Arial" w:cs="Arial"/>
+          <w:color w:val="FF0000"/>
+          <w:sz w:val="32"/>
+          <w:szCs w:val="32"/>
+        </w:rPr>
+        <w:t>JavaScript-koodissa tapahtumakäsittelijöitä voidaan liittää elementteihin seuraavilla tavoilla:</w:t>
+      </w:r>
+    </w:p>
+    <w:p>
+      <w:pPr>
+        <w:pStyle w:val="Luettelokappale"/>
+        <w:numPr>
+          <w:ilvl w:val="0"/>
+          <w:numId w:val="7"/>
+        </w:numPr>
+        <w:spacing w:line="360" w:lineRule="auto"/>
+        <w:jc w:val="both"/>
+        <w:rPr>
+          <w:rFonts w:ascii="Arial" w:hAnsi="Arial" w:cs="Arial"/>
+          <w:color w:val="FF0000"/>
+          <w:sz w:val="32"/>
+          <w:szCs w:val="32"/>
+        </w:rPr>
+      </w:pPr>
+      <w:r>
+        <w:rPr>
+          <w:rFonts w:ascii="Arial" w:hAnsi="Arial" w:cs="Arial"/>
+          <w:color w:val="FF0000"/>
+          <w:sz w:val="32"/>
+          <w:szCs w:val="32"/>
+        </w:rPr>
+        <w:t>addEventListener()-metodi: Tämä on yleisin tapa liittää tapahtumakäsittelijöitä elementteihin. addEventListener()-metodi ottaa kaksi argumenttia: tapahtuman tyypin ja tapahtumakäsittelijöfunktion.</w:t>
+      </w:r>
+    </w:p>
+    <w:p>
+      <w:pPr>
+        <w:pStyle w:val="Luettelokappale"/>
+        <w:numPr>
+          <w:ilvl w:val="0"/>
+          <w:numId w:val="7"/>
+        </w:numPr>
+        <w:spacing w:line="360" w:lineRule="auto"/>
+        <w:jc w:val="both"/>
+        <w:rPr>
+          <w:rFonts w:ascii="Arial" w:hAnsi="Arial" w:cs="Arial"/>
+          <w:color w:val="FF0000"/>
+          <w:sz w:val="32"/>
+          <w:szCs w:val="32"/>
+        </w:rPr>
+      </w:pPr>
+      <w:r>
+        <w:rPr>
+          <w:rFonts w:ascii="Arial" w:hAnsi="Arial" w:cs="Arial"/>
+          <w:color w:val="FF0000"/>
+          <w:sz w:val="32"/>
+          <w:szCs w:val="32"/>
+        </w:rPr>
+        <w:t>onclick-, onmouseover-, onmouseout- jne. attribuutit: Näitä attribuutteja voidaan käyttää liittämään tapahtumakäsittelijöitä elementteihin HTML-koodissa. Esimerkiksi onclick-attribuutti liittää elementtiin klikkaus-tapahtumakäsittelijän.</w:t>
+      </w:r>
+    </w:p>
+    <w:p>
+      <w:pPr>
+        <w:pStyle w:val="Luettelokappale"/>
+        <w:numPr>
+          <w:ilvl w:val="0"/>
+          <w:numId w:val="7"/>
+        </w:numPr>
+        <w:spacing w:line="360" w:lineRule="auto"/>
+        <w:jc w:val="both"/>
+        <w:rPr>
+          <w:rFonts w:ascii="Arial" w:hAnsi="Arial" w:cs="Arial"/>
+          <w:color w:val="FF0000"/>
+          <w:sz w:val="32"/>
+          <w:szCs w:val="32"/>
+          <w:lang w:val="en-US"/>
+        </w:rPr>
+      </w:pPr>
+      <w:r>
+        <w:rPr>
+          <w:rFonts w:ascii="Arial" w:hAnsi="Arial" w:cs="Arial"/>
+          <w:color w:val="FF0000"/>
+          <w:sz w:val="32"/>
+          <w:szCs w:val="32"/>
+        </w:rPr>
+        <w:t xml:space="preserve">Elementin tapahtuma-attribuutit (element event properties): Elementtien tapahtuma-attribuutteja voidaan käyttää liittämään tapahtumakäsittelijöitä elementteihin JavaScript-koodissa. </w:t>
+      </w:r>
+      <w:r>
+        <w:rPr>
+          <w:rFonts w:ascii="Arial" w:hAnsi="Arial" w:cs="Arial"/>
+          <w:color w:val="FF0000"/>
+          <w:sz w:val="32"/>
+          <w:szCs w:val="32"/>
+          <w:lang w:val="en-US"/>
+        </w:rPr>
+        <w:t>Esimerkiksi elementin onclick-attribuutti liittää elementtiin klikkaus-tapahtumakäsittelijän.</w:t>
+      </w:r>
+    </w:p>
+    <w:p>
+      <w:pPr>
+        <w:spacing w:line="360" w:lineRule="auto"/>
+        <w:ind w:left="1800"/>
+        <w:jc w:val="both"/>
+        <w:rPr>
+          <w:rFonts w:ascii="Arial" w:hAnsi="Arial" w:cs="Arial"/>
+          <w:color w:val="FF0000"/>
+          <w:sz w:val="32"/>
+          <w:szCs w:val="32"/>
+        </w:rPr>
+      </w:pPr>
+      <w:r>
+        <w:rPr>
+          <w:rFonts w:ascii="Arial" w:hAnsi="Arial" w:cs="Arial"/>
+          <w:color w:val="FF0000"/>
+          <w:sz w:val="32"/>
+          <w:szCs w:val="32"/>
+        </w:rPr>
+        <w:t>Eri tapahtumakäsittelijöiden edut ja haitat:</w:t>
+      </w:r>
+    </w:p>
+    <w:tbl>
+      <w:tblPr>
+        <w:tblStyle w:val="TaulukkoRuudukko"/>
+        <w:tblW w:w="0" w:type="auto"/>
+        <w:tblInd w:w="1800" w:type="dxa"/>
+        <w:tblLook w:val="04A0" w:firstRow="1" w:lastRow="0" w:firstColumn="1" w:lastColumn="0" w:noHBand="0" w:noVBand="1"/>
+      </w:tblPr>
+      <w:tblGrid>
+        <w:gridCol w:w="8128"/>
+        <w:gridCol w:w="8039"/>
+        <w:gridCol w:w="8105"/>
+      </w:tblGrid>
+      <w:tr>
+        <w:tc>
+          <w:tcPr>
+            <w:tcW w:w="8690" w:type="dxa"/>
+          </w:tcPr>
+          <w:p>
+            <w:pPr>
+              <w:spacing w:line="360" w:lineRule="auto"/>
+              <w:jc w:val="both"/>
+              <w:rPr>
+                <w:rFonts w:ascii="Arial" w:hAnsi="Arial" w:cs="Arial"/>
+                <w:sz w:val="32"/>
+                <w:szCs w:val="32"/>
+                <w:lang w:val="en-FI"/>
+              </w:rPr>
+            </w:pPr>
+            <w:r>
+              <w:rPr>
+                <w:rFonts w:ascii="Arial" w:hAnsi="Arial" w:cs="Arial"/>
+                <w:sz w:val="32"/>
+                <w:szCs w:val="32"/>
+              </w:rPr>
+              <w:t>Tapahtumakäsittelijä</w:t>
+            </w:r>
+          </w:p>
+        </w:tc>
+        <w:tc>
+          <w:tcPr>
+            <w:tcW w:w="8691" w:type="dxa"/>
+          </w:tcPr>
+          <w:p>
+            <w:pPr>
+              <w:spacing w:line="360" w:lineRule="auto"/>
+              <w:jc w:val="both"/>
+              <w:rPr>
+                <w:rFonts w:ascii="Arial" w:hAnsi="Arial" w:cs="Arial"/>
+                <w:sz w:val="32"/>
+                <w:szCs w:val="32"/>
+                <w:lang w:val="en-GB"/>
+              </w:rPr>
+            </w:pPr>
+            <w:r>
+              <w:rPr>
+                <w:rFonts w:ascii="Arial" w:hAnsi="Arial" w:cs="Arial"/>
+                <w:sz w:val="32"/>
+                <w:szCs w:val="32"/>
+                <w:lang w:val="en-GB"/>
+              </w:rPr>
+              <w:t>Edut</w:t>
+            </w:r>
+          </w:p>
+        </w:tc>
+        <w:tc>
+          <w:tcPr>
+            <w:tcW w:w="8691" w:type="dxa"/>
+          </w:tcPr>
+          <w:p>
+            <w:pPr>
+              <w:spacing w:line="360" w:lineRule="auto"/>
+              <w:jc w:val="both"/>
+              <w:rPr>
+                <w:rFonts w:ascii="Arial" w:hAnsi="Arial" w:cs="Arial"/>
+                <w:sz w:val="32"/>
+                <w:szCs w:val="32"/>
+                <w:lang w:val="en-GB"/>
+              </w:rPr>
+            </w:pPr>
+            <w:r>
+              <w:rPr>
+                <w:rFonts w:ascii="Arial" w:hAnsi="Arial" w:cs="Arial"/>
+                <w:sz w:val="32"/>
+                <w:szCs w:val="32"/>
+                <w:lang w:val="en-GB"/>
+              </w:rPr>
+              <w:t>Haitat</w:t>
+            </w:r>
+          </w:p>
+        </w:tc>
+      </w:tr>
+      <w:tr>
+        <w:tc>
+          <w:tcPr>
+            <w:tcW w:w="8690" w:type="dxa"/>
+          </w:tcPr>
+          <w:p>
+            <w:pPr>
+              <w:spacing w:line="360" w:lineRule="auto"/>
+              <w:jc w:val="both"/>
+              <w:rPr>
+                <w:rFonts w:ascii="Arial" w:hAnsi="Arial" w:cs="Arial"/>
+                <w:sz w:val="32"/>
+                <w:szCs w:val="32"/>
+                <w:lang w:val="en-FI"/>
+              </w:rPr>
+            </w:pPr>
+            <w:r>
+              <w:rPr>
+                <w:rFonts w:ascii="Arial" w:hAnsi="Arial" w:cs="Arial"/>
+                <w:sz w:val="32"/>
+                <w:szCs w:val="32"/>
+              </w:rPr>
+              <w:t>addEventListener()</w:t>
+            </w:r>
+          </w:p>
+        </w:tc>
+        <w:tc>
+          <w:tcPr>
+            <w:tcW w:w="8691" w:type="dxa"/>
+          </w:tcPr>
+          <w:p>
+            <w:pPr>
+              <w:spacing w:line="360" w:lineRule="auto"/>
+              <w:jc w:val="both"/>
+              <w:rPr>
+                <w:rFonts w:ascii="Arial" w:hAnsi="Arial" w:cs="Arial"/>
+                <w:sz w:val="32"/>
+                <w:szCs w:val="32"/>
+                <w:lang w:val="en-FI"/>
+              </w:rPr>
+            </w:pPr>
+          </w:p>
+        </w:tc>
+        <w:tc>
+          <w:tcPr>
+            <w:tcW w:w="8691" w:type="dxa"/>
+          </w:tcPr>
+          <w:p>
+            <w:pPr>
+              <w:spacing w:line="360" w:lineRule="auto"/>
+              <w:jc w:val="both"/>
+              <w:rPr>
+                <w:rFonts w:ascii="Arial" w:hAnsi="Arial" w:cs="Arial"/>
+                <w:sz w:val="32"/>
+                <w:szCs w:val="32"/>
+                <w:lang w:val="en-FI"/>
+              </w:rPr>
+            </w:pPr>
+            <w:r>
+              <w:rPr>
+                <w:rFonts w:ascii="Arial" w:hAnsi="Arial" w:cs="Arial"/>
+                <w:sz w:val="32"/>
+                <w:szCs w:val="32"/>
+              </w:rPr>
+              <w:t>Monimutkaisempi oppia kuin HTML-attribuuttien käyttäminen</w:t>
+            </w:r>
+          </w:p>
+        </w:tc>
+      </w:tr>
+      <w:tr>
+        <w:tc>
+          <w:tcPr>
+            <w:tcW w:w="8690" w:type="dxa"/>
+          </w:tcPr>
+          <w:p>
+            <w:pPr>
+              <w:spacing w:line="360" w:lineRule="auto"/>
+              <w:jc w:val="both"/>
+              <w:rPr>
+                <w:rFonts w:ascii="Arial" w:hAnsi="Arial" w:cs="Arial"/>
+                <w:sz w:val="32"/>
+                <w:szCs w:val="32"/>
+                <w:lang w:val="en-GB"/>
+              </w:rPr>
+            </w:pPr>
+            <w:r>
+              <w:rPr>
+                <w:rFonts w:ascii="Arial" w:hAnsi="Arial" w:cs="Arial"/>
+                <w:sz w:val="32"/>
+                <w:szCs w:val="32"/>
+                <w:lang w:val="en-GB"/>
+              </w:rPr>
+              <w:t>onclick-, onmouseover-, onmouseout- jne. attribuutit</w:t>
+            </w:r>
+          </w:p>
+        </w:tc>
+        <w:tc>
+          <w:tcPr>
+            <w:tcW w:w="8691" w:type="dxa"/>
+          </w:tcPr>
+          <w:p>
+            <w:pPr>
+              <w:spacing w:line="360" w:lineRule="auto"/>
+              <w:jc w:val="both"/>
+              <w:rPr>
+                <w:rFonts w:ascii="Arial" w:hAnsi="Arial" w:cs="Arial"/>
+                <w:sz w:val="32"/>
+                <w:szCs w:val="32"/>
+                <w:lang w:val="en-GB"/>
+              </w:rPr>
+            </w:pPr>
+            <w:r>
+              <w:rPr>
+                <w:rFonts w:ascii="Arial" w:hAnsi="Arial" w:cs="Arial"/>
+                <w:sz w:val="32"/>
+                <w:szCs w:val="32"/>
+                <w:lang w:val="en-GB"/>
+              </w:rPr>
+              <w:t>Yksinkertaisia käyttää</w:t>
+            </w:r>
+          </w:p>
+        </w:tc>
+        <w:tc>
+          <w:tcPr>
+            <w:tcW w:w="8691" w:type="dxa"/>
+          </w:tcPr>
+          <w:p>
+            <w:pPr>
+              <w:spacing w:line="360" w:lineRule="auto"/>
+              <w:jc w:val="both"/>
+              <w:rPr>
+                <w:rFonts w:ascii="Arial" w:hAnsi="Arial" w:cs="Arial"/>
+                <w:sz w:val="32"/>
+                <w:szCs w:val="32"/>
+                <w:lang w:val="en-FI"/>
+              </w:rPr>
+            </w:pPr>
+            <w:r>
+              <w:rPr>
+                <w:rFonts w:ascii="Arial" w:hAnsi="Arial" w:cs="Arial"/>
+                <w:sz w:val="32"/>
+                <w:szCs w:val="32"/>
+              </w:rPr>
+              <w:t>Ei yhtä joustavia kuin addEventListener()</w:t>
+            </w:r>
+          </w:p>
+        </w:tc>
+      </w:tr>
+      <w:tr>
+        <w:tc>
+          <w:tcPr>
+            <w:tcW w:w="8690" w:type="dxa"/>
+          </w:tcPr>
+          <w:p>
+            <w:pPr>
+              <w:spacing w:line="360" w:lineRule="auto"/>
+              <w:jc w:val="both"/>
+              <w:rPr>
+                <w:rFonts w:ascii="Arial" w:hAnsi="Arial" w:cs="Arial"/>
+                <w:sz w:val="32"/>
+                <w:szCs w:val="32"/>
+                <w:lang w:val="en-FI"/>
+              </w:rPr>
+            </w:pPr>
+            <w:r>
+              <w:rPr>
+                <w:rFonts w:ascii="Arial" w:hAnsi="Arial" w:cs="Arial"/>
+                <w:sz w:val="32"/>
+                <w:szCs w:val="32"/>
+              </w:rPr>
+              <w:t>Elementtien tapahtuma-attribuutit</w:t>
+            </w:r>
+          </w:p>
+        </w:tc>
+        <w:tc>
+          <w:tcPr>
+            <w:tcW w:w="8691" w:type="dxa"/>
+          </w:tcPr>
+          <w:p>
+            <w:pPr>
+              <w:spacing w:line="360" w:lineRule="auto"/>
+              <w:jc w:val="both"/>
+              <w:rPr>
+                <w:rFonts w:ascii="Arial" w:hAnsi="Arial" w:cs="Arial"/>
+                <w:sz w:val="32"/>
+                <w:szCs w:val="32"/>
+                <w:lang w:val="en-FI"/>
+              </w:rPr>
+            </w:pPr>
+            <w:r>
+              <w:rPr>
+                <w:rFonts w:ascii="Arial" w:hAnsi="Arial" w:cs="Arial"/>
+                <w:sz w:val="32"/>
+                <w:szCs w:val="32"/>
+              </w:rPr>
+              <w:t>Samat edut ja haitat kuin onclick-, onmouseover-, onmouseout- jne. attribuuteill</w:t>
+            </w:r>
+          </w:p>
+        </w:tc>
+        <w:tc>
+          <w:tcPr>
+            <w:tcW w:w="8691" w:type="dxa"/>
+          </w:tcPr>
+          <w:p>
+            <w:pPr>
+              <w:spacing w:line="360" w:lineRule="auto"/>
+              <w:jc w:val="both"/>
+              <w:rPr>
+                <w:rFonts w:ascii="Arial" w:hAnsi="Arial" w:cs="Arial"/>
+                <w:sz w:val="32"/>
+                <w:szCs w:val="32"/>
+                <w:lang w:val="en-FI"/>
+              </w:rPr>
+            </w:pPr>
+          </w:p>
+        </w:tc>
+      </w:tr>
+    </w:tbl>
+    <w:p>
+      <w:pPr>
+        <w:spacing w:line="360" w:lineRule="auto"/>
+        <w:ind w:left="1800"/>
+        <w:jc w:val="both"/>
+        <w:rPr>
+          <w:rFonts w:ascii="Arial" w:hAnsi="Arial" w:cs="Arial"/>
+          <w:sz w:val="32"/>
+          <w:szCs w:val="32"/>
+          <w:lang w:val="en-FI"/>
+        </w:rPr>
+      </w:pPr>
+    </w:p>
+    <w:p>
+      <w:pPr>
+        <w:pStyle w:val="Luettelokappale"/>
+        <w:spacing w:line="360" w:lineRule="auto"/>
+        <w:ind w:left="1440"/>
+        <w:jc w:val="both"/>
+        <w:rPr>
+          <w:rFonts w:ascii="Arial" w:hAnsi="Arial" w:cs="Arial"/>
+          <w:sz w:val="32"/>
+          <w:szCs w:val="32"/>
+        </w:rPr>
+      </w:pPr>
+    </w:p>
+    <w:p>
+      <w:pPr>
+        <w:pStyle w:val="Luettelokappale"/>
         <w:numPr>
           <w:ilvl w:val="0"/>
           <w:numId w:val="3"/>
@@ -555,23 +1487,35 @@
         <w:spacing w:line="360" w:lineRule="auto"/>
         <w:jc w:val="both"/>
         <w:rPr>
-          <w:lang w:val="en-US"/>
-        </w:rPr>
-      </w:pPr>
-      <w:r>
-        <w:rPr>
+          <w:rFonts w:ascii="Arial" w:hAnsi="Arial" w:cs="Arial"/>
+          <w:sz w:val="32"/>
+          <w:szCs w:val="32"/>
+          <w:lang w:val="en-US"/>
+        </w:rPr>
+      </w:pPr>
+      <w:r>
+        <w:rPr>
+          <w:rFonts w:ascii="Arial" w:hAnsi="Arial" w:cs="Arial"/>
+          <w:sz w:val="32"/>
+          <w:szCs w:val="32"/>
           <w:lang w:val="en-US"/>
         </w:rPr>
         <w:t>List and explain different ways to attach event handlers in JavaScript. What are the pros and cons</w:t>
       </w:r>
       <w:r>
         <w:rPr>
+          <w:rFonts w:ascii="Arial" w:hAnsi="Arial" w:cs="Arial"/>
+          <w:sz w:val="32"/>
+          <w:szCs w:val="32"/>
           <w:lang w:val="en-US"/>
         </w:rPr>
         <w:t xml:space="preserve"> of each of them?</w:t>
       </w:r>
       <w:r>
         <w:rPr>
+          <w:rFonts w:ascii="Arial" w:hAnsi="Arial" w:cs="Arial"/>
+          <w:sz w:val="32"/>
+          <w:szCs w:val="32"/>
           <w:lang w:val="en-US"/>
         </w:rPr>
         <w:t xml:space="preserve"> (1 point)</w:t>
@@ -579,17 +1523,20 @@
     </w:p>
     <w:p>
       <w:pPr>
-        <w:pStyle w:val="ListParagraph"/>
-        <w:spacing w:line="360" w:lineRule="auto"/>
-        <w:jc w:val="both"/>
-        <w:rPr>
-          <w:lang w:val="en-US"/>
-        </w:rPr>
-      </w:pPr>
-    </w:p>
-    <w:p>
-      <w:pPr>
-        <w:pStyle w:val="ListParagraph"/>
+        <w:pStyle w:val="Luettelokappale"/>
+        <w:spacing w:line="360" w:lineRule="auto"/>
+        <w:jc w:val="both"/>
+        <w:rPr>
+          <w:rFonts w:ascii="Arial" w:hAnsi="Arial" w:cs="Arial"/>
+          <w:sz w:val="32"/>
+          <w:szCs w:val="32"/>
+          <w:lang w:val="en-US"/>
+        </w:rPr>
+      </w:pPr>
+    </w:p>
+    <w:p>
+      <w:pPr>
+        <w:pStyle w:val="Luettelokappale"/>
         <w:numPr>
           <w:ilvl w:val="0"/>
           <w:numId w:val="3"/>
@@ -597,35 +1544,53 @@
         <w:spacing w:line="360" w:lineRule="auto"/>
         <w:jc w:val="both"/>
         <w:rPr>
-          <w:lang w:val="en-US"/>
-        </w:rPr>
-      </w:pPr>
-      <w:r>
-        <w:rPr>
+          <w:rFonts w:ascii="Arial" w:hAnsi="Arial" w:cs="Arial"/>
+          <w:sz w:val="32"/>
+          <w:szCs w:val="32"/>
+          <w:lang w:val="en-US"/>
+        </w:rPr>
+      </w:pPr>
+      <w:r>
+        <w:rPr>
+          <w:rFonts w:ascii="Arial" w:hAnsi="Arial" w:cs="Arial"/>
+          <w:sz w:val="32"/>
+          <w:szCs w:val="32"/>
           <w:lang w:val="en-US"/>
         </w:rPr>
         <w:t xml:space="preserve">Create an application that makes it possible to add messages on the web page. The web page displays a text area into which a new message can be written. The web page also displays a button “Add a new message!” that can be used to add a new message on the page. The message is added as a new paragraph on the page below the text area and the button when </w:t>
       </w:r>
       <w:r>
         <w:rPr>
+          <w:rFonts w:ascii="Arial" w:hAnsi="Arial" w:cs="Arial"/>
+          <w:sz w:val="32"/>
+          <w:szCs w:val="32"/>
           <w:lang w:val="en-US"/>
         </w:rPr>
         <w:t xml:space="preserve">the </w:t>
       </w:r>
       <w:r>
         <w:rPr>
+          <w:rFonts w:ascii="Arial" w:hAnsi="Arial" w:cs="Arial"/>
+          <w:sz w:val="32"/>
+          <w:szCs w:val="32"/>
           <w:lang w:val="en-US"/>
         </w:rPr>
         <w:t xml:space="preserve">button is clicked. </w:t>
       </w:r>
       <w:r>
         <w:rPr>
+          <w:rFonts w:ascii="Arial" w:hAnsi="Arial" w:cs="Arial"/>
+          <w:sz w:val="32"/>
+          <w:szCs w:val="32"/>
           <w:lang w:val="en-US"/>
         </w:rPr>
         <w:t xml:space="preserve">The new message doesn’t replace the old ones already on the page. </w:t>
       </w:r>
       <w:r>
         <w:rPr>
+          <w:rFonts w:ascii="Arial" w:hAnsi="Arial" w:cs="Arial"/>
+          <w:sz w:val="32"/>
+          <w:szCs w:val="32"/>
           <w:lang w:val="en-US"/>
         </w:rPr>
         <w:t>(2 points)</w:t>
@@ -633,25 +1598,34 @@
     </w:p>
     <w:p>
       <w:pPr>
-        <w:pStyle w:val="ListParagraph"/>
-        <w:spacing w:line="360" w:lineRule="auto"/>
-        <w:jc w:val="both"/>
-        <w:rPr>
-          <w:lang w:val="en-US"/>
-        </w:rPr>
-      </w:pPr>
-    </w:p>
-    <w:p>
-      <w:pPr>
-        <w:pStyle w:val="ListParagraph"/>
-        <w:spacing w:line="360" w:lineRule="auto"/>
-        <w:jc w:val="both"/>
-        <w:rPr>
-          <w:lang w:val="en-US"/>
-        </w:rPr>
-      </w:pPr>
-      <w:r>
-        <w:rPr>
+        <w:pStyle w:val="Luettelokappale"/>
+        <w:spacing w:line="360" w:lineRule="auto"/>
+        <w:jc w:val="both"/>
+        <w:rPr>
+          <w:rFonts w:ascii="Arial" w:hAnsi="Arial" w:cs="Arial"/>
+          <w:sz w:val="32"/>
+          <w:szCs w:val="32"/>
+          <w:lang w:val="en-US"/>
+        </w:rPr>
+      </w:pPr>
+    </w:p>
+    <w:p>
+      <w:pPr>
+        <w:pStyle w:val="Luettelokappale"/>
+        <w:spacing w:line="360" w:lineRule="auto"/>
+        <w:jc w:val="both"/>
+        <w:rPr>
+          <w:rFonts w:ascii="Arial" w:hAnsi="Arial" w:cs="Arial"/>
+          <w:sz w:val="32"/>
+          <w:szCs w:val="32"/>
+          <w:lang w:val="en-US"/>
+        </w:rPr>
+      </w:pPr>
+      <w:r>
+        <w:rPr>
+          <w:rFonts w:ascii="Arial" w:hAnsi="Arial" w:cs="Arial"/>
+          <w:sz w:val="32"/>
+          <w:szCs w:val="32"/>
           <w:lang w:val="en-US"/>
         </w:rPr>
         <w:t>We’ll do this together during the lesson.</w:t>
@@ -659,27 +1633,33 @@
     </w:p>
     <w:p>
       <w:pPr>
-        <w:pStyle w:val="ListParagraph"/>
+        <w:pStyle w:val="Luettelokappale"/>
         <w:spacing w:line="360" w:lineRule="auto"/>
         <w:ind w:left="1440"/>
         <w:rPr>
-          <w:lang w:val="en-US"/>
-        </w:rPr>
-      </w:pPr>
-    </w:p>
-    <w:p>
-      <w:pPr>
-        <w:pStyle w:val="ListParagraph"/>
-        <w:spacing w:line="360" w:lineRule="auto"/>
-        <w:jc w:val="both"/>
-        <w:rPr>
-          <w:lang w:val="en-US"/>
-        </w:rPr>
-      </w:pPr>
-    </w:p>
-    <w:p>
-      <w:pPr>
-        <w:pStyle w:val="ListParagraph"/>
+          <w:rFonts w:ascii="Arial" w:hAnsi="Arial" w:cs="Arial"/>
+          <w:sz w:val="32"/>
+          <w:szCs w:val="32"/>
+          <w:lang w:val="en-US"/>
+        </w:rPr>
+      </w:pPr>
+    </w:p>
+    <w:p>
+      <w:pPr>
+        <w:pStyle w:val="Luettelokappale"/>
+        <w:spacing w:line="360" w:lineRule="auto"/>
+        <w:jc w:val="both"/>
+        <w:rPr>
+          <w:rFonts w:ascii="Arial" w:hAnsi="Arial" w:cs="Arial"/>
+          <w:sz w:val="32"/>
+          <w:szCs w:val="32"/>
+          <w:lang w:val="en-US"/>
+        </w:rPr>
+      </w:pPr>
+    </w:p>
+    <w:p>
+      <w:pPr>
+        <w:pStyle w:val="Luettelokappale"/>
         <w:numPr>
           <w:ilvl w:val="0"/>
           <w:numId w:val="3"/>
@@ -687,41 +1667,62 @@
         <w:spacing w:line="360" w:lineRule="auto"/>
         <w:jc w:val="both"/>
         <w:rPr>
-          <w:lang w:val="en-US"/>
-        </w:rPr>
-      </w:pPr>
-      <w:r>
-        <w:rPr>
+          <w:rFonts w:ascii="Arial" w:hAnsi="Arial" w:cs="Arial"/>
+          <w:sz w:val="32"/>
+          <w:szCs w:val="32"/>
+          <w:lang w:val="en-US"/>
+        </w:rPr>
+      </w:pPr>
+      <w:r>
+        <w:rPr>
+          <w:rFonts w:ascii="Arial" w:hAnsi="Arial" w:cs="Arial"/>
+          <w:sz w:val="32"/>
+          <w:szCs w:val="32"/>
           <w:lang w:val="en-US"/>
         </w:rPr>
         <w:t xml:space="preserve">Create a page with </w:t>
       </w:r>
       <w:r>
         <w:rPr>
+          <w:rFonts w:ascii="Arial" w:hAnsi="Arial" w:cs="Arial"/>
+          <w:sz w:val="32"/>
+          <w:szCs w:val="32"/>
           <w:lang w:val="en-US"/>
         </w:rPr>
         <w:t>3</w:t>
       </w:r>
       <w:r>
         <w:rPr>
+          <w:rFonts w:ascii="Arial" w:hAnsi="Arial" w:cs="Arial"/>
+          <w:sz w:val="32"/>
+          <w:szCs w:val="32"/>
           <w:lang w:val="en-US"/>
         </w:rPr>
         <w:t xml:space="preserve"> buttons. Layout is not important. </w:t>
       </w:r>
       <w:r>
         <w:rPr>
+          <w:rFonts w:ascii="Arial" w:hAnsi="Arial" w:cs="Arial"/>
+          <w:sz w:val="32"/>
+          <w:szCs w:val="32"/>
           <w:lang w:val="en-US"/>
         </w:rPr>
         <w:t>When button 1 is pressed, background of a page should change to blue, button 2 changes it to gray and button 3 resets background to white</w:t>
       </w:r>
       <w:r>
         <w:rPr>
+          <w:rFonts w:ascii="Arial" w:hAnsi="Arial" w:cs="Arial"/>
+          <w:sz w:val="32"/>
+          <w:szCs w:val="32"/>
           <w:lang w:val="en-US"/>
         </w:rPr>
         <w:t xml:space="preserve"> </w:t>
       </w:r>
       <w:r>
         <w:rPr>
+          <w:rFonts w:ascii="Arial" w:hAnsi="Arial" w:cs="Arial"/>
+          <w:sz w:val="32"/>
+          <w:szCs w:val="32"/>
           <w:lang w:val="en-US"/>
         </w:rPr>
         <w:t>(2 pts)</w:t>
@@ -729,17 +1730,20 @@
     </w:p>
     <w:p>
       <w:pPr>
-        <w:pStyle w:val="ListParagraph"/>
-        <w:spacing w:line="360" w:lineRule="auto"/>
-        <w:jc w:val="both"/>
-        <w:rPr>
-          <w:lang w:val="en-US"/>
-        </w:rPr>
-      </w:pPr>
-    </w:p>
-    <w:p>
-      <w:pPr>
-        <w:pStyle w:val="ListParagraph"/>
+        <w:pStyle w:val="Luettelokappale"/>
+        <w:spacing w:line="360" w:lineRule="auto"/>
+        <w:jc w:val="both"/>
+        <w:rPr>
+          <w:rFonts w:ascii="Arial" w:hAnsi="Arial" w:cs="Arial"/>
+          <w:sz w:val="32"/>
+          <w:szCs w:val="32"/>
+          <w:lang w:val="en-US"/>
+        </w:rPr>
+      </w:pPr>
+    </w:p>
+    <w:p>
+      <w:pPr>
+        <w:pStyle w:val="Luettelokappale"/>
         <w:numPr>
           <w:ilvl w:val="0"/>
           <w:numId w:val="3"/>
@@ -747,11 +1751,17 @@
         <w:spacing w:line="360" w:lineRule="auto"/>
         <w:jc w:val="both"/>
         <w:rPr>
-          <w:lang w:val="en-US"/>
-        </w:rPr>
-      </w:pPr>
-      <w:r>
-        <w:rPr>
+          <w:rFonts w:ascii="Arial" w:hAnsi="Arial" w:cs="Arial"/>
+          <w:sz w:val="32"/>
+          <w:szCs w:val="32"/>
+          <w:lang w:val="en-US"/>
+        </w:rPr>
+      </w:pPr>
+      <w:r>
+        <w:rPr>
+          <w:rFonts w:ascii="Arial" w:hAnsi="Arial" w:cs="Arial"/>
+          <w:sz w:val="32"/>
+          <w:szCs w:val="32"/>
           <w:lang w:val="en-US"/>
         </w:rPr>
         <w:t>Related to event handlers, answer 2 out of the following 3 questions. (1 point)</w:t>
@@ -759,7 +1769,7 @@
     </w:p>
     <w:p>
       <w:pPr>
-        <w:pStyle w:val="ListParagraph"/>
+        <w:pStyle w:val="Luettelokappale"/>
         <w:numPr>
           <w:ilvl w:val="1"/>
           <w:numId w:val="3"/>
@@ -767,11 +1777,17 @@
         <w:spacing w:line="360" w:lineRule="auto"/>
         <w:jc w:val="both"/>
         <w:rPr>
-          <w:lang w:val="en-US"/>
-        </w:rPr>
-      </w:pPr>
-      <w:r>
-        <w:rPr>
+          <w:rFonts w:ascii="Arial" w:hAnsi="Arial" w:cs="Arial"/>
+          <w:sz w:val="32"/>
+          <w:szCs w:val="32"/>
+          <w:lang w:val="en-US"/>
+        </w:rPr>
+      </w:pPr>
+      <w:r>
+        <w:rPr>
+          <w:rFonts w:ascii="Arial" w:hAnsi="Arial" w:cs="Arial"/>
+          <w:sz w:val="32"/>
+          <w:szCs w:val="32"/>
           <w:lang w:val="en-US"/>
         </w:rPr>
         <w:t>Why would you sometimes like to control event propagation? (0,5 points)</w:t>
@@ -779,7 +1795,7 @@
     </w:p>
     <w:p>
       <w:pPr>
-        <w:pStyle w:val="ListParagraph"/>
+        <w:pStyle w:val="Luettelokappale"/>
         <w:numPr>
           <w:ilvl w:val="1"/>
           <w:numId w:val="3"/>
@@ -787,11 +1803,17 @@
         <w:spacing w:line="360" w:lineRule="auto"/>
         <w:jc w:val="both"/>
         <w:rPr>
-          <w:lang w:val="en-US"/>
-        </w:rPr>
-      </w:pPr>
-      <w:r>
-        <w:rPr>
+          <w:rFonts w:ascii="Arial" w:hAnsi="Arial" w:cs="Arial"/>
+          <w:sz w:val="32"/>
+          <w:szCs w:val="32"/>
+          <w:lang w:val="en-US"/>
+        </w:rPr>
+      </w:pPr>
+      <w:r>
+        <w:rPr>
+          <w:rFonts w:ascii="Arial" w:hAnsi="Arial" w:cs="Arial"/>
+          <w:sz w:val="32"/>
+          <w:szCs w:val="32"/>
           <w:lang w:val="en-US"/>
         </w:rPr>
         <w:t>Why would you sometimes like prevent a default action? (0,5 points)</w:t>
@@ -799,7 +1821,7 @@
     </w:p>
     <w:p>
       <w:pPr>
-        <w:pStyle w:val="ListParagraph"/>
+        <w:pStyle w:val="Luettelokappale"/>
         <w:numPr>
           <w:ilvl w:val="1"/>
           <w:numId w:val="3"/>
@@ -807,29 +1829,44 @@
         <w:spacing w:line="360" w:lineRule="auto"/>
         <w:jc w:val="both"/>
         <w:rPr>
-          <w:lang w:val="en-US"/>
-        </w:rPr>
-      </w:pPr>
-      <w:r>
-        <w:rPr>
+          <w:rFonts w:ascii="Arial" w:hAnsi="Arial" w:cs="Arial"/>
+          <w:sz w:val="32"/>
+          <w:szCs w:val="32"/>
+          <w:lang w:val="en-US"/>
+        </w:rPr>
+      </w:pPr>
+      <w:r>
+        <w:rPr>
+          <w:rFonts w:ascii="Arial" w:hAnsi="Arial" w:cs="Arial"/>
+          <w:sz w:val="32"/>
+          <w:szCs w:val="32"/>
           <w:lang w:val="en-US"/>
         </w:rPr>
         <w:t xml:space="preserve">What is </w:t>
       </w:r>
       <w:r>
         <w:rPr>
+          <w:rFonts w:ascii="Arial" w:hAnsi="Arial" w:cs="Arial"/>
+          <w:sz w:val="32"/>
+          <w:szCs w:val="32"/>
           <w:lang w:val="en-US"/>
         </w:rPr>
         <w:t>debouncing</w:t>
       </w:r>
       <w:r>
         <w:rPr>
+          <w:rFonts w:ascii="Arial" w:hAnsi="Arial" w:cs="Arial"/>
+          <w:sz w:val="32"/>
+          <w:szCs w:val="32"/>
           <w:lang w:val="en-US"/>
         </w:rPr>
         <w:t xml:space="preserve"> an event?</w:t>
       </w:r>
       <w:r>
         <w:rPr>
+          <w:rFonts w:ascii="Arial" w:hAnsi="Arial" w:cs="Arial"/>
+          <w:sz w:val="32"/>
+          <w:szCs w:val="32"/>
           <w:lang w:val="en-US"/>
         </w:rPr>
         <w:t xml:space="preserve"> (0,5 points)</w:t>
@@ -837,17 +1874,20 @@
     </w:p>
     <w:p>
       <w:pPr>
-        <w:pStyle w:val="ListParagraph"/>
-        <w:spacing w:line="360" w:lineRule="auto"/>
-        <w:jc w:val="both"/>
-        <w:rPr>
-          <w:lang w:val="en-US"/>
-        </w:rPr>
-      </w:pPr>
-    </w:p>
-    <w:p>
-      <w:pPr>
-        <w:pStyle w:val="ListParagraph"/>
+        <w:pStyle w:val="Luettelokappale"/>
+        <w:spacing w:line="360" w:lineRule="auto"/>
+        <w:jc w:val="both"/>
+        <w:rPr>
+          <w:rFonts w:ascii="Arial" w:hAnsi="Arial" w:cs="Arial"/>
+          <w:sz w:val="32"/>
+          <w:szCs w:val="32"/>
+          <w:lang w:val="en-US"/>
+        </w:rPr>
+      </w:pPr>
+    </w:p>
+    <w:p>
+      <w:pPr>
+        <w:pStyle w:val="Luettelokappale"/>
         <w:numPr>
           <w:ilvl w:val="0"/>
           <w:numId w:val="3"/>
@@ -855,41 +1895,62 @@
         <w:spacing w:line="360" w:lineRule="auto"/>
         <w:jc w:val="both"/>
         <w:rPr>
-          <w:lang w:val="en-US"/>
-        </w:rPr>
-      </w:pPr>
-      <w:r>
-        <w:rPr>
+          <w:rFonts w:ascii="Arial" w:hAnsi="Arial" w:cs="Arial"/>
+          <w:sz w:val="32"/>
+          <w:szCs w:val="32"/>
+          <w:lang w:val="en-US"/>
+        </w:rPr>
+      </w:pPr>
+      <w:r>
+        <w:rPr>
+          <w:rFonts w:ascii="Arial" w:hAnsi="Arial" w:cs="Arial"/>
+          <w:sz w:val="32"/>
+          <w:szCs w:val="32"/>
           <w:lang w:val="en-US"/>
         </w:rPr>
         <w:t>Make exercise “</w:t>
       </w:r>
       <w:r>
         <w:rPr>
+          <w:rFonts w:ascii="Arial" w:hAnsi="Arial" w:cs="Arial"/>
+          <w:sz w:val="32"/>
+          <w:szCs w:val="32"/>
           <w:lang w:val="en-US"/>
         </w:rPr>
         <w:t>Balloon</w:t>
       </w:r>
       <w:r>
         <w:rPr>
+          <w:rFonts w:ascii="Arial" w:hAnsi="Arial" w:cs="Arial"/>
+          <w:sz w:val="32"/>
+          <w:szCs w:val="32"/>
           <w:lang w:val="en-US"/>
         </w:rPr>
         <w:t xml:space="preserve">” from book (Exercises, chapter </w:t>
       </w:r>
       <w:r>
         <w:rPr>
+          <w:rFonts w:ascii="Arial" w:hAnsi="Arial" w:cs="Arial"/>
+          <w:sz w:val="32"/>
+          <w:szCs w:val="32"/>
           <w:lang w:val="en-US"/>
         </w:rPr>
         <w:t>15</w:t>
       </w:r>
       <w:r>
         <w:rPr>
+          <w:rFonts w:ascii="Arial" w:hAnsi="Arial" w:cs="Arial"/>
+          <w:sz w:val="32"/>
+          <w:szCs w:val="32"/>
           <w:lang w:val="en-US"/>
         </w:rPr>
         <w:t xml:space="preserve">). </w:t>
       </w:r>
       <w:r>
         <w:rPr>
+          <w:rFonts w:ascii="Arial" w:hAnsi="Arial" w:cs="Arial"/>
+          <w:sz w:val="32"/>
+          <w:szCs w:val="32"/>
           <w:lang w:val="en-US"/>
         </w:rPr>
         <w:t xml:space="preserve"> (2 pts)</w:t>
@@ -897,30 +1958,42 @@
     </w:p>
     <w:p>
       <w:pPr>
-        <w:pStyle w:val="ListParagraph"/>
+        <w:pStyle w:val="Luettelokappale"/>
         <w:spacing w:line="360" w:lineRule="auto"/>
         <w:ind w:left="360"/>
         <w:jc w:val="both"/>
         <w:rPr>
-          <w:lang w:val="en-US"/>
-        </w:rPr>
-      </w:pPr>
-    </w:p>
-    <w:p>
-      <w:pPr>
-        <w:spacing w:line="360" w:lineRule="auto"/>
-        <w:rPr>
-          <w:lang w:val="en-US"/>
-        </w:rPr>
-      </w:pPr>
-      <w:r>
-        <w:rPr>
+          <w:rFonts w:ascii="Arial" w:hAnsi="Arial" w:cs="Arial"/>
+          <w:sz w:val="32"/>
+          <w:szCs w:val="32"/>
+          <w:lang w:val="en-US"/>
+        </w:rPr>
+      </w:pPr>
+    </w:p>
+    <w:p>
+      <w:pPr>
+        <w:spacing w:line="360" w:lineRule="auto"/>
+        <w:rPr>
+          <w:rFonts w:ascii="Arial" w:hAnsi="Arial" w:cs="Arial"/>
+          <w:sz w:val="32"/>
+          <w:szCs w:val="32"/>
+          <w:lang w:val="en-US"/>
+        </w:rPr>
+      </w:pPr>
+      <w:r>
+        <w:rPr>
+          <w:rFonts w:ascii="Arial" w:hAnsi="Arial" w:cs="Arial"/>
+          <w:sz w:val="32"/>
+          <w:szCs w:val="32"/>
           <w:lang w:val="en-US"/>
         </w:rPr>
         <w:tab/>
       </w:r>
       <w:r>
         <w:rPr>
+          <w:rFonts w:ascii="Arial" w:hAnsi="Arial" w:cs="Arial"/>
+          <w:sz w:val="32"/>
+          <w:szCs w:val="32"/>
           <w:lang w:val="en-US"/>
         </w:rPr>
         <w:br/>
@@ -928,7 +2001,7 @@
     </w:p>
     <w:sectPr>
       <w:headerReference w:type="default" r:id="rId10"/>
-      <w:pgSz w:w="11906" w:h="16838"/>
+      <w:pgSz w:w="28350" w:h="31582" w:code="9"/>
       <w:pgMar w:top="851" w:right="1134" w:bottom="851" w:left="1134" w:header="709" w:footer="709" w:gutter="0"/>
       <w:cols w:space="708"/>
       <w:docGrid w:linePitch="360"/>
@@ -938,7 +2011,7 @@
 </file>
 
 <file path=word/endnotes.xml><?xml version="1.0" encoding="utf-8"?>
-<w:endnotes xmlns:wpc="http://schemas.microsoft.com/office/word/2010/wordprocessingCanvas" xmlns:cx="http://schemas.microsoft.com/office/drawing/2014/chartex" xmlns:cx1="http://schemas.microsoft.com/office/drawing/2015/9/8/chartex" xmlns:cx2="http://schemas.microsoft.com/office/drawing/2015/10/21/chartex" xmlns:cx3="http://schemas.microsoft.com/office/drawing/2016/5/9/chartex" xmlns:cx4="http://schemas.microsoft.com/office/drawing/2016/5/10/chartex" xmlns:cx5="http://schemas.microsoft.com/office/drawing/2016/5/11/chartex" xmlns:cx6="http://schemas.microsoft.com/office/drawing/2016/5/12/chartex" xmlns:cx7="http://schemas.microsoft.com/office/drawing/2016/5/13/chartex" xmlns:cx8="http://schemas.microsoft.com/office/drawing/2016/5/14/chartex" xmlns:mc="http://schemas.openxmlformats.org/markup-compatibility/2006" xmlns:aink="http://schemas.microsoft.com/office/drawing/2016/ink" xmlns:am3d="http://schemas.microsoft.com/office/drawing/2017/model3d" xmlns:o="urn:schemas-microsoft-com:office:office" xmlns:r="http://schemas.openxmlformats.org/officeDocument/2006/relationships" xmlns:m="http://schemas.openxmlformats.org/officeDocument/2006/math" xmlns:v="urn:schemas-microsoft-com:vml" xmlns:wp14="http://schemas.microsoft.com/office/word/2010/wordprocessingDrawing" xmlns:wp="http://schemas.openxmlformats.org/drawingml/2006/wordprocessingDrawing" xmlns:w10="urn:schemas-microsoft-com:office:word" xmlns:w="http://schemas.openxmlformats.org/wordprocessingml/2006/main" xmlns:w14="http://schemas.microsoft.com/office/word/2010/wordml" xmlns:w15="http://schemas.microsoft.com/office/word/2012/wordml" xmlns:w16cex="http://schemas.microsoft.com/office/word/2018/wordml/cex" xmlns:w16cid="http://schemas.microsoft.com/office/word/2016/wordml/cid" xmlns:w16="http://schemas.microsoft.com/office/word/2018/wordml" xmlns:w16sdtdh="http://schemas.microsoft.com/office/word/2020/wordml/sdtdatahash" xmlns:w16se="http://schemas.microsoft.com/office/word/2015/wordml/symex" xmlns:wpg="http://schemas.microsoft.com/office/word/2010/wordprocessingGroup" xmlns:wpi="http://schemas.microsoft.com/office/word/2010/wordprocessingInk" xmlns:wne="http://schemas.microsoft.com/office/word/2006/wordml" xmlns:wps="http://schemas.microsoft.com/office/word/2010/wordprocessingShape" mc:Ignorable="w14 w15 w16se w16cid w16 w16cex w16sdtdh wp14">
+<w:endnotes xmlns:wpc="http://schemas.microsoft.com/office/word/2010/wordprocessingCanvas" xmlns:cx="http://schemas.microsoft.com/office/drawing/2014/chartex" xmlns:cx1="http://schemas.microsoft.com/office/drawing/2015/9/8/chartex" xmlns:cx2="http://schemas.microsoft.com/office/drawing/2015/10/21/chartex" xmlns:cx3="http://schemas.microsoft.com/office/drawing/2016/5/9/chartex" xmlns:cx4="http://schemas.microsoft.com/office/drawing/2016/5/10/chartex" xmlns:cx5="http://schemas.microsoft.com/office/drawing/2016/5/11/chartex" xmlns:cx6="http://schemas.microsoft.com/office/drawing/2016/5/12/chartex" xmlns:cx7="http://schemas.microsoft.com/office/drawing/2016/5/13/chartex" xmlns:cx8="http://schemas.microsoft.com/office/drawing/2016/5/14/chartex" xmlns:mc="http://schemas.openxmlformats.org/markup-compatibility/2006" xmlns:aink="http://schemas.microsoft.com/office/drawing/2016/ink" xmlns:am3d="http://schemas.microsoft.com/office/drawing/2017/model3d" xmlns:o="urn:schemas-microsoft-com:office:office" xmlns:oel="http://schemas.microsoft.com/office/2019/extlst" xmlns:r="http://schemas.openxmlformats.org/officeDocument/2006/relationships" xmlns:m="http://schemas.openxmlformats.org/officeDocument/2006/math" xmlns:v="urn:schemas-microsoft-com:vml" xmlns:wp14="http://schemas.microsoft.com/office/word/2010/wordprocessingDrawing" xmlns:wp="http://schemas.openxmlformats.org/drawingml/2006/wordprocessingDrawing" xmlns:w10="urn:schemas-microsoft-com:office:word" xmlns:w="http://schemas.openxmlformats.org/wordprocessingml/2006/main" xmlns:w14="http://schemas.microsoft.com/office/word/2010/wordml" xmlns:w15="http://schemas.microsoft.com/office/word/2012/wordml" xmlns:w16cex="http://schemas.microsoft.com/office/word/2018/wordml/cex" xmlns:w16cid="http://schemas.microsoft.com/office/word/2016/wordml/cid" xmlns:w16="http://schemas.microsoft.com/office/word/2018/wordml" xmlns:w16sdtdh="http://schemas.microsoft.com/office/word/2020/wordml/sdtdatahash" xmlns:w16se="http://schemas.microsoft.com/office/word/2015/wordml/symex" xmlns:wpg="http://schemas.microsoft.com/office/word/2010/wordprocessingGroup" xmlns:wpi="http://schemas.microsoft.com/office/word/2010/wordprocessingInk" xmlns:wne="http://schemas.microsoft.com/office/word/2006/wordml" xmlns:wps="http://schemas.microsoft.com/office/word/2010/wordprocessingShape" mc:Ignorable="w14 w15 w16se w16cid w16 w16cex w16sdtdh wp14">
   <w:endnote w:type="separator" w:id="-1">
     <w:p>
       <w:pPr>
@@ -963,7 +2036,7 @@
 </file>
 
 <file path=word/footnotes.xml><?xml version="1.0" encoding="utf-8"?>
-<w:footnotes xmlns:wpc="http://schemas.microsoft.com/office/word/2010/wordprocessingCanvas" xmlns:cx="http://schemas.microsoft.com/office/drawing/2014/chartex" xmlns:cx1="http://schemas.microsoft.com/office/drawing/2015/9/8/chartex" xmlns:cx2="http://schemas.microsoft.com/office/drawing/2015/10/21/chartex" xmlns:cx3="http://schemas.microsoft.com/office/drawing/2016/5/9/chartex" xmlns:cx4="http://schemas.microsoft.com/office/drawing/2016/5/10/chartex" xmlns:cx5="http://schemas.microsoft.com/office/drawing/2016/5/11/chartex" xmlns:cx6="http://schemas.microsoft.com/office/drawing/2016/5/12/chartex" xmlns:cx7="http://schemas.microsoft.com/office/drawing/2016/5/13/chartex" xmlns:cx8="http://schemas.microsoft.com/office/drawing/2016/5/14/chartex" xmlns:mc="http://schemas.openxmlformats.org/markup-compatibility/2006" xmlns:aink="http://schemas.microsoft.com/office/drawing/2016/ink" xmlns:am3d="http://schemas.microsoft.com/office/drawing/2017/model3d" xmlns:o="urn:schemas-microsoft-com:office:office" xmlns:r="http://schemas.openxmlformats.org/officeDocument/2006/relationships" xmlns:m="http://schemas.openxmlformats.org/officeDocument/2006/math" xmlns:v="urn:schemas-microsoft-com:vml" xmlns:wp14="http://schemas.microsoft.com/office/word/2010/wordprocessingDrawing" xmlns:wp="http://schemas.openxmlformats.org/drawingml/2006/wordprocessingDrawing" xmlns:w10="urn:schemas-microsoft-com:office:word" xmlns:w="http://schemas.openxmlformats.org/wordprocessingml/2006/main" xmlns:w14="http://schemas.microsoft.com/office/word/2010/wordml" xmlns:w15="http://schemas.microsoft.com/office/word/2012/wordml" xmlns:w16cex="http://schemas.microsoft.com/office/word/2018/wordml/cex" xmlns:w16cid="http://schemas.microsoft.com/office/word/2016/wordml/cid" xmlns:w16="http://schemas.microsoft.com/office/word/2018/wordml" xmlns:w16sdtdh="http://schemas.microsoft.com/office/word/2020/wordml/sdtdatahash" xmlns:w16se="http://schemas.microsoft.com/office/word/2015/wordml/symex" xmlns:wpg="http://schemas.microsoft.com/office/word/2010/wordprocessingGroup" xmlns:wpi="http://schemas.microsoft.com/office/word/2010/wordprocessingInk" xmlns:wne="http://schemas.microsoft.com/office/word/2006/wordml" xmlns:wps="http://schemas.microsoft.com/office/word/2010/wordprocessingShape" mc:Ignorable="w14 w15 w16se w16cid w16 w16cex w16sdtdh wp14">
+<w:footnotes xmlns:wpc="http://schemas.microsoft.com/office/word/2010/wordprocessingCanvas" xmlns:cx="http://schemas.microsoft.com/office/drawing/2014/chartex" xmlns:cx1="http://schemas.microsoft.com/office/drawing/2015/9/8/chartex" xmlns:cx2="http://schemas.microsoft.com/office/drawing/2015/10/21/chartex" xmlns:cx3="http://schemas.microsoft.com/office/drawing/2016/5/9/chartex" xmlns:cx4="http://schemas.microsoft.com/office/drawing/2016/5/10/chartex" xmlns:cx5="http://schemas.microsoft.com/office/drawing/2016/5/11/chartex" xmlns:cx6="http://schemas.microsoft.com/office/drawing/2016/5/12/chartex" xmlns:cx7="http://schemas.microsoft.com/office/drawing/2016/5/13/chartex" xmlns:cx8="http://schemas.microsoft.com/office/drawing/2016/5/14/chartex" xmlns:mc="http://schemas.openxmlformats.org/markup-compatibility/2006" xmlns:aink="http://schemas.microsoft.com/office/drawing/2016/ink" xmlns:am3d="http://schemas.microsoft.com/office/drawing/2017/model3d" xmlns:o="urn:schemas-microsoft-com:office:office" xmlns:oel="http://schemas.microsoft.com/office/2019/extlst" xmlns:r="http://schemas.openxmlformats.org/officeDocument/2006/relationships" xmlns:m="http://schemas.openxmlformats.org/officeDocument/2006/math" xmlns:v="urn:schemas-microsoft-com:vml" xmlns:wp14="http://schemas.microsoft.com/office/word/2010/wordprocessingDrawing" xmlns:wp="http://schemas.openxmlformats.org/drawingml/2006/wordprocessingDrawing" xmlns:w10="urn:schemas-microsoft-com:office:word" xmlns:w="http://schemas.openxmlformats.org/wordprocessingml/2006/main" xmlns:w14="http://schemas.microsoft.com/office/word/2010/wordml" xmlns:w15="http://schemas.microsoft.com/office/word/2012/wordml" xmlns:w16cex="http://schemas.microsoft.com/office/word/2018/wordml/cex" xmlns:w16cid="http://schemas.microsoft.com/office/word/2016/wordml/cid" xmlns:w16="http://schemas.microsoft.com/office/word/2018/wordml" xmlns:w16sdtdh="http://schemas.microsoft.com/office/word/2020/wordml/sdtdatahash" xmlns:w16se="http://schemas.microsoft.com/office/word/2015/wordml/symex" xmlns:wpg="http://schemas.microsoft.com/office/word/2010/wordprocessingGroup" xmlns:wpi="http://schemas.microsoft.com/office/word/2010/wordprocessingInk" xmlns:wne="http://schemas.microsoft.com/office/word/2006/wordml" xmlns:wps="http://schemas.microsoft.com/office/word/2010/wordprocessingShape" mc:Ignorable="w14 w15 w16se w16cid w16 w16cex w16sdtdh wp14">
   <w:footnote w:type="separator" w:id="-1">
     <w:p>
       <w:pPr>
@@ -988,10 +2061,10 @@
 </file>
 
 <file path=word/header1.xml><?xml version="1.0" encoding="utf-8"?>
-<w:hdr xmlns:wpc="http://schemas.microsoft.com/office/word/2010/wordprocessingCanvas" xmlns:cx="http://schemas.microsoft.com/office/drawing/2014/chartex" xmlns:cx1="http://schemas.microsoft.com/office/drawing/2015/9/8/chartex" xmlns:cx2="http://schemas.microsoft.com/office/drawing/2015/10/21/chartex" xmlns:cx3="http://schemas.microsoft.com/office/drawing/2016/5/9/chartex" xmlns:cx4="http://schemas.microsoft.com/office/drawing/2016/5/10/chartex" xmlns:cx5="http://schemas.microsoft.com/office/drawing/2016/5/11/chartex" xmlns:cx6="http://schemas.microsoft.com/office/drawing/2016/5/12/chartex" xmlns:cx7="http://schemas.microsoft.com/office/drawing/2016/5/13/chartex" xmlns:cx8="http://schemas.microsoft.com/office/drawing/2016/5/14/chartex" xmlns:mc="http://schemas.openxmlformats.org/markup-compatibility/2006" xmlns:aink="http://schemas.microsoft.com/office/drawing/2016/ink" xmlns:am3d="http://schemas.microsoft.com/office/drawing/2017/model3d" xmlns:o="urn:schemas-microsoft-com:office:office" xmlns:r="http://schemas.openxmlformats.org/officeDocument/2006/relationships" xmlns:m="http://schemas.openxmlformats.org/officeDocument/2006/math" xmlns:v="urn:schemas-microsoft-com:vml" xmlns:wp14="http://schemas.microsoft.com/office/word/2010/wordprocessingDrawing" xmlns:wp="http://schemas.openxmlformats.org/drawingml/2006/wordprocessingDrawing" xmlns:w10="urn:schemas-microsoft-com:office:word" xmlns:w="http://schemas.openxmlformats.org/wordprocessingml/2006/main" xmlns:w14="http://schemas.microsoft.com/office/word/2010/wordml" xmlns:w15="http://schemas.microsoft.com/office/word/2012/wordml" xmlns:w16cex="http://schemas.microsoft.com/office/word/2018/wordml/cex" xmlns:w16cid="http://schemas.microsoft.com/office/word/2016/wordml/cid" xmlns:w16="http://schemas.microsoft.com/office/word/2018/wordml" xmlns:w16sdtdh="http://schemas.microsoft.com/office/word/2020/wordml/sdtdatahash" xmlns:w16se="http://schemas.microsoft.com/office/word/2015/wordml/symex" xmlns:wpg="http://schemas.microsoft.com/office/word/2010/wordprocessingGroup" xmlns:wpi="http://schemas.microsoft.com/office/word/2010/wordprocessingInk" xmlns:wne="http://schemas.microsoft.com/office/word/2006/wordml" xmlns:wps="http://schemas.microsoft.com/office/word/2010/wordprocessingShape" mc:Ignorable="w14 w15 w16se w16cid w16 w16cex w16sdtdh wp14">
+<w:hdr xmlns:wpc="http://schemas.microsoft.com/office/word/2010/wordprocessingCanvas" xmlns:cx="http://schemas.microsoft.com/office/drawing/2014/chartex" xmlns:cx1="http://schemas.microsoft.com/office/drawing/2015/9/8/chartex" xmlns:cx2="http://schemas.microsoft.com/office/drawing/2015/10/21/chartex" xmlns:cx3="http://schemas.microsoft.com/office/drawing/2016/5/9/chartex" xmlns:cx4="http://schemas.microsoft.com/office/drawing/2016/5/10/chartex" xmlns:cx5="http://schemas.microsoft.com/office/drawing/2016/5/11/chartex" xmlns:cx6="http://schemas.microsoft.com/office/drawing/2016/5/12/chartex" xmlns:cx7="http://schemas.microsoft.com/office/drawing/2016/5/13/chartex" xmlns:cx8="http://schemas.microsoft.com/office/drawing/2016/5/14/chartex" xmlns:mc="http://schemas.openxmlformats.org/markup-compatibility/2006" xmlns:aink="http://schemas.microsoft.com/office/drawing/2016/ink" xmlns:am3d="http://schemas.microsoft.com/office/drawing/2017/model3d" xmlns:o="urn:schemas-microsoft-com:office:office" xmlns:oel="http://schemas.microsoft.com/office/2019/extlst" xmlns:r="http://schemas.openxmlformats.org/officeDocument/2006/relationships" xmlns:m="http://schemas.openxmlformats.org/officeDocument/2006/math" xmlns:v="urn:schemas-microsoft-com:vml" xmlns:wp14="http://schemas.microsoft.com/office/word/2010/wordprocessingDrawing" xmlns:wp="http://schemas.openxmlformats.org/drawingml/2006/wordprocessingDrawing" xmlns:w10="urn:schemas-microsoft-com:office:word" xmlns:w="http://schemas.openxmlformats.org/wordprocessingml/2006/main" xmlns:w14="http://schemas.microsoft.com/office/word/2010/wordml" xmlns:w15="http://schemas.microsoft.com/office/word/2012/wordml" xmlns:w16cex="http://schemas.microsoft.com/office/word/2018/wordml/cex" xmlns:w16cid="http://schemas.microsoft.com/office/word/2016/wordml/cid" xmlns:w16="http://schemas.microsoft.com/office/word/2018/wordml" xmlns:w16sdtdh="http://schemas.microsoft.com/office/word/2020/wordml/sdtdatahash" xmlns:w16se="http://schemas.microsoft.com/office/word/2015/wordml/symex" xmlns:wpg="http://schemas.microsoft.com/office/word/2010/wordprocessingGroup" xmlns:wpi="http://schemas.microsoft.com/office/word/2010/wordprocessingInk" xmlns:wne="http://schemas.microsoft.com/office/word/2006/wordml" xmlns:wps="http://schemas.microsoft.com/office/word/2010/wordprocessingShape" mc:Ignorable="w14 w15 w16se w16cid w16 w16cex w16sdtdh wp14">
   <w:p>
     <w:pPr>
-      <w:pStyle w:val="Header"/>
+      <w:pStyle w:val="Yltunniste"/>
       <w:rPr>
         <w:lang w:val="en-US"/>
       </w:rPr>
@@ -1066,7 +2139,7 @@
   </w:p>
   <w:p>
     <w:pPr>
-      <w:pStyle w:val="Header"/>
+      <w:pStyle w:val="Yltunniste"/>
       <w:rPr>
         <w:lang w:val="en-US"/>
       </w:rPr>
@@ -1086,7 +2159,7 @@
   </w:p>
   <w:p>
     <w:pPr>
-      <w:pStyle w:val="Header"/>
+      <w:pStyle w:val="Yltunniste"/>
       <w:rPr>
         <w:lang w:val="en-US"/>
       </w:rPr>
@@ -1106,7 +2179,7 @@
   </w:p>
   <w:p>
     <w:pPr>
-      <w:pStyle w:val="Header"/>
+      <w:pStyle w:val="Yltunniste"/>
       <w:rPr>
         <w:lang w:val="en-US"/>
       </w:rPr>
@@ -1116,7 +2189,7 @@
 </file>
 
 <file path=word/numbering.xml><?xml version="1.0" encoding="utf-8"?>
-<w:numbering xmlns:wpc="http://schemas.microsoft.com/office/word/2010/wordprocessingCanvas" xmlns:cx="http://schemas.microsoft.com/office/drawing/2014/chartex" xmlns:cx1="http://schemas.microsoft.com/office/drawing/2015/9/8/chartex" xmlns:cx2="http://schemas.microsoft.com/office/drawing/2015/10/21/chartex" xmlns:cx3="http://schemas.microsoft.com/office/drawing/2016/5/9/chartex" xmlns:cx4="http://schemas.microsoft.com/office/drawing/2016/5/10/chartex" xmlns:cx5="http://schemas.microsoft.com/office/drawing/2016/5/11/chartex" xmlns:cx6="http://schemas.microsoft.com/office/drawing/2016/5/12/chartex" xmlns:cx7="http://schemas.microsoft.com/office/drawing/2016/5/13/chartex" xmlns:cx8="http://schemas.microsoft.com/office/drawing/2016/5/14/chartex" xmlns:mc="http://schemas.openxmlformats.org/markup-compatibility/2006" xmlns:aink="http://schemas.microsoft.com/office/drawing/2016/ink" xmlns:am3d="http://schemas.microsoft.com/office/drawing/2017/model3d" xmlns:o="urn:schemas-microsoft-com:office:office" xmlns:r="http://schemas.openxmlformats.org/officeDocument/2006/relationships" xmlns:m="http://schemas.openxmlformats.org/officeDocument/2006/math" xmlns:v="urn:schemas-microsoft-com:vml" xmlns:wp14="http://schemas.microsoft.com/office/word/2010/wordprocessingDrawing" xmlns:wp="http://schemas.openxmlformats.org/drawingml/2006/wordprocessingDrawing" xmlns:w10="urn:schemas-microsoft-com:office:word" xmlns:w="http://schemas.openxmlformats.org/wordprocessingml/2006/main" xmlns:w14="http://schemas.microsoft.com/office/word/2010/wordml" xmlns:w15="http://schemas.microsoft.com/office/word/2012/wordml" xmlns:w16cex="http://schemas.microsoft.com/office/word/2018/wordml/cex" xmlns:w16cid="http://schemas.microsoft.com/office/word/2016/wordml/cid" xmlns:w16="http://schemas.microsoft.com/office/word/2018/wordml" xmlns:w16sdtdh="http://schemas.microsoft.com/office/word/2020/wordml/sdtdatahash" xmlns:w16se="http://schemas.microsoft.com/office/word/2015/wordml/symex" xmlns:wpg="http://schemas.microsoft.com/office/word/2010/wordprocessingGroup" xmlns:wpi="http://schemas.microsoft.com/office/word/2010/wordprocessingInk" xmlns:wne="http://schemas.microsoft.com/office/word/2006/wordml" xmlns:wps="http://schemas.microsoft.com/office/word/2010/wordprocessingShape" mc:Ignorable="w14 w15 w16se w16cid w16 w16cex w16sdtdh wp14">
+<w:numbering xmlns:wpc="http://schemas.microsoft.com/office/word/2010/wordprocessingCanvas" xmlns:cx="http://schemas.microsoft.com/office/drawing/2014/chartex" xmlns:cx1="http://schemas.microsoft.com/office/drawing/2015/9/8/chartex" xmlns:cx2="http://schemas.microsoft.com/office/drawing/2015/10/21/chartex" xmlns:cx3="http://schemas.microsoft.com/office/drawing/2016/5/9/chartex" xmlns:cx4="http://schemas.microsoft.com/office/drawing/2016/5/10/chartex" xmlns:cx5="http://schemas.microsoft.com/office/drawing/2016/5/11/chartex" xmlns:cx6="http://schemas.microsoft.com/office/drawing/2016/5/12/chartex" xmlns:cx7="http://schemas.microsoft.com/office/drawing/2016/5/13/chartex" xmlns:cx8="http://schemas.microsoft.com/office/drawing/2016/5/14/chartex" xmlns:mc="http://schemas.openxmlformats.org/markup-compatibility/2006" xmlns:aink="http://schemas.microsoft.com/office/drawing/2016/ink" xmlns:am3d="http://schemas.microsoft.com/office/drawing/2017/model3d" xmlns:o="urn:schemas-microsoft-com:office:office" xmlns:oel="http://schemas.microsoft.com/office/2019/extlst" xmlns:r="http://schemas.openxmlformats.org/officeDocument/2006/relationships" xmlns:m="http://schemas.openxmlformats.org/officeDocument/2006/math" xmlns:v="urn:schemas-microsoft-com:vml" xmlns:wp14="http://schemas.microsoft.com/office/word/2010/wordprocessingDrawing" xmlns:wp="http://schemas.openxmlformats.org/drawingml/2006/wordprocessingDrawing" xmlns:w10="urn:schemas-microsoft-com:office:word" xmlns:w="http://schemas.openxmlformats.org/wordprocessingml/2006/main" xmlns:w14="http://schemas.microsoft.com/office/word/2010/wordml" xmlns:w15="http://schemas.microsoft.com/office/word/2012/wordml" xmlns:w16cex="http://schemas.microsoft.com/office/word/2018/wordml/cex" xmlns:w16cid="http://schemas.microsoft.com/office/word/2016/wordml/cid" xmlns:w16="http://schemas.microsoft.com/office/word/2018/wordml" xmlns:w16sdtdh="http://schemas.microsoft.com/office/word/2020/wordml/sdtdatahash" xmlns:w16se="http://schemas.microsoft.com/office/word/2015/wordml/symex" xmlns:wpg="http://schemas.microsoft.com/office/word/2010/wordprocessingGroup" xmlns:wpi="http://schemas.microsoft.com/office/word/2010/wordprocessingInk" xmlns:wne="http://schemas.microsoft.com/office/word/2006/wordml" xmlns:wps="http://schemas.microsoft.com/office/word/2010/wordprocessingShape" mc:Ignorable="w14 w15 w16se w16cid w16 w16cex w16sdtdh wp14">
   <w:abstractNum w:abstractNumId="0" w15:restartNumberingAfterBreak="0">
     <w:nsid w:val="075326A0"/>
     <w:multiLevelType w:val="hybridMultilevel"/>
@@ -1290,6 +2363,119 @@
     </w:lvl>
   </w:abstractNum>
   <w:abstractNum w:abstractNumId="2" w15:restartNumberingAfterBreak="0">
+    <w:nsid w:val="31856867"/>
+    <w:multiLevelType w:val="hybridMultilevel"/>
+    <w:tmpl w:val="FB8A85DE"/>
+    <w:lvl w:ilvl="0" w:tplc="0C000001">
+      <w:start w:val="1"/>
+      <w:numFmt w:val="bullet"/>
+      <w:lvlText w:val=""/>
+      <w:lvlJc w:val="left"/>
+      <w:pPr>
+        <w:ind w:left="2160" w:hanging="360"/>
+      </w:pPr>
+      <w:rPr>
+        <w:rFonts w:ascii="Symbol" w:hAnsi="Symbol" w:hint="default"/>
+      </w:rPr>
+    </w:lvl>
+    <w:lvl w:ilvl="1" w:tplc="0C000003" w:tentative="1">
+      <w:start w:val="1"/>
+      <w:numFmt w:val="bullet"/>
+      <w:lvlText w:val="o"/>
+      <w:lvlJc w:val="left"/>
+      <w:pPr>
+        <w:ind w:left="2880" w:hanging="360"/>
+      </w:pPr>
+      <w:rPr>
+        <w:rFonts w:ascii="Courier New" w:hAnsi="Courier New" w:cs="Courier New" w:hint="default"/>
+      </w:rPr>
+    </w:lvl>
+    <w:lvl w:ilvl="2" w:tplc="0C000005" w:tentative="1">
+      <w:start w:val="1"/>
+      <w:numFmt w:val="bullet"/>
+      <w:lvlText w:val=""/>
+      <w:lvlJc w:val="left"/>
+      <w:pPr>
+        <w:ind w:left="3600" w:hanging="360"/>
+      </w:pPr>
+      <w:rPr>
+        <w:rFonts w:ascii="Wingdings" w:hAnsi="Wingdings" w:hint="default"/>
+      </w:rPr>
+    </w:lvl>
+    <w:lvl w:ilvl="3" w:tplc="0C000001" w:tentative="1">
+      <w:start w:val="1"/>
+      <w:numFmt w:val="bullet"/>
+      <w:lvlText w:val=""/>
+      <w:lvlJc w:val="left"/>
+      <w:pPr>
+        <w:ind w:left="4320" w:hanging="360"/>
+      </w:pPr>
+      <w:rPr>
+        <w:rFonts w:ascii="Symbol" w:hAnsi="Symbol" w:hint="default"/>
+      </w:rPr>
+    </w:lvl>
+    <w:lvl w:ilvl="4" w:tplc="0C000003" w:tentative="1">
+      <w:start w:val="1"/>
+      <w:numFmt w:val="bullet"/>
+      <w:lvlText w:val="o"/>
+      <w:lvlJc w:val="left"/>
+      <w:pPr>
+        <w:ind w:left="5040" w:hanging="360"/>
+      </w:pPr>
+      <w:rPr>
+        <w:rFonts w:ascii="Courier New" w:hAnsi="Courier New" w:cs="Courier New" w:hint="default"/>
+      </w:rPr>
+    </w:lvl>
+    <w:lvl w:ilvl="5" w:tplc="0C000005" w:tentative="1">
+      <w:start w:val="1"/>
+      <w:numFmt w:val="bullet"/>
+      <w:lvlText w:val=""/>
+      <w:lvlJc w:val="left"/>
+      <w:pPr>
+        <w:ind w:left="5760" w:hanging="360"/>
+      </w:pPr>
+      <w:rPr>
+        <w:rFonts w:ascii="Wingdings" w:hAnsi="Wingdings" w:hint="default"/>
+      </w:rPr>
+    </w:lvl>
+    <w:lvl w:ilvl="6" w:tplc="0C000001" w:tentative="1">
+      <w:start w:val="1"/>
+      <w:numFmt w:val="bullet"/>
+      <w:lvlText w:val=""/>
+      <w:lvlJc w:val="left"/>
+      <w:pPr>
+        <w:ind w:left="6480" w:hanging="360"/>
+      </w:pPr>
+      <w:rPr>
+        <w:rFonts w:ascii="Symbol" w:hAnsi="Symbol" w:hint="default"/>
+      </w:rPr>
+    </w:lvl>
+    <w:lvl w:ilvl="7" w:tplc="0C000003" w:tentative="1">
+      <w:start w:val="1"/>
+      <w:numFmt w:val="bullet"/>
+      <w:lvlText w:val="o"/>
+      <w:lvlJc w:val="left"/>
+      <w:pPr>
+        <w:ind w:left="7200" w:hanging="360"/>
+      </w:pPr>
+      <w:rPr>
+        <w:rFonts w:ascii="Courier New" w:hAnsi="Courier New" w:cs="Courier New" w:hint="default"/>
+      </w:rPr>
+    </w:lvl>
+    <w:lvl w:ilvl="8" w:tplc="0C000005" w:tentative="1">
+      <w:start w:val="1"/>
+      <w:numFmt w:val="bullet"/>
+      <w:lvlText w:val=""/>
+      <w:lvlJc w:val="left"/>
+      <w:pPr>
+        <w:ind w:left="7920" w:hanging="360"/>
+      </w:pPr>
+      <w:rPr>
+        <w:rFonts w:ascii="Wingdings" w:hAnsi="Wingdings" w:hint="default"/>
+      </w:rPr>
+    </w:lvl>
+  </w:abstractNum>
+  <w:abstractNum w:abstractNumId="3" w15:restartNumberingAfterBreak="0">
     <w:nsid w:val="42E05125"/>
     <w:multiLevelType w:val="hybridMultilevel"/>
     <w:tmpl w:val="2596356E"/>
@@ -1378,7 +2564,7 @@
       </w:pPr>
     </w:lvl>
   </w:abstractNum>
-  <w:abstractNum w:abstractNumId="3" w15:restartNumberingAfterBreak="0">
+  <w:abstractNum w:abstractNumId="4" w15:restartNumberingAfterBreak="0">
     <w:nsid w:val="4435633A"/>
     <w:multiLevelType w:val="hybridMultilevel"/>
     <w:tmpl w:val="809EAF80"/>
@@ -1466,17 +2652,252 @@
       </w:pPr>
     </w:lvl>
   </w:abstractNum>
-  <w:num w:numId="1">
+  <w:abstractNum w:abstractNumId="5" w15:restartNumberingAfterBreak="0">
+    <w:nsid w:val="448E4F0B"/>
+    <w:multiLevelType w:val="hybridMultilevel"/>
+    <w:tmpl w:val="60B8E48A"/>
+    <w:lvl w:ilvl="0" w:tplc="0C000001">
+      <w:start w:val="1"/>
+      <w:numFmt w:val="bullet"/>
+      <w:lvlText w:val=""/>
+      <w:lvlJc w:val="left"/>
+      <w:pPr>
+        <w:ind w:left="2160" w:hanging="360"/>
+      </w:pPr>
+      <w:rPr>
+        <w:rFonts w:ascii="Symbol" w:hAnsi="Symbol" w:hint="default"/>
+      </w:rPr>
+    </w:lvl>
+    <w:lvl w:ilvl="1" w:tplc="0C000003" w:tentative="1">
+      <w:start w:val="1"/>
+      <w:numFmt w:val="bullet"/>
+      <w:lvlText w:val="o"/>
+      <w:lvlJc w:val="left"/>
+      <w:pPr>
+        <w:ind w:left="2880" w:hanging="360"/>
+      </w:pPr>
+      <w:rPr>
+        <w:rFonts w:ascii="Courier New" w:hAnsi="Courier New" w:cs="Courier New" w:hint="default"/>
+      </w:rPr>
+    </w:lvl>
+    <w:lvl w:ilvl="2" w:tplc="0C000005" w:tentative="1">
+      <w:start w:val="1"/>
+      <w:numFmt w:val="bullet"/>
+      <w:lvlText w:val=""/>
+      <w:lvlJc w:val="left"/>
+      <w:pPr>
+        <w:ind w:left="3600" w:hanging="360"/>
+      </w:pPr>
+      <w:rPr>
+        <w:rFonts w:ascii="Wingdings" w:hAnsi="Wingdings" w:hint="default"/>
+      </w:rPr>
+    </w:lvl>
+    <w:lvl w:ilvl="3" w:tplc="0C000001" w:tentative="1">
+      <w:start w:val="1"/>
+      <w:numFmt w:val="bullet"/>
+      <w:lvlText w:val=""/>
+      <w:lvlJc w:val="left"/>
+      <w:pPr>
+        <w:ind w:left="4320" w:hanging="360"/>
+      </w:pPr>
+      <w:rPr>
+        <w:rFonts w:ascii="Symbol" w:hAnsi="Symbol" w:hint="default"/>
+      </w:rPr>
+    </w:lvl>
+    <w:lvl w:ilvl="4" w:tplc="0C000003" w:tentative="1">
+      <w:start w:val="1"/>
+      <w:numFmt w:val="bullet"/>
+      <w:lvlText w:val="o"/>
+      <w:lvlJc w:val="left"/>
+      <w:pPr>
+        <w:ind w:left="5040" w:hanging="360"/>
+      </w:pPr>
+      <w:rPr>
+        <w:rFonts w:ascii="Courier New" w:hAnsi="Courier New" w:cs="Courier New" w:hint="default"/>
+      </w:rPr>
+    </w:lvl>
+    <w:lvl w:ilvl="5" w:tplc="0C000005" w:tentative="1">
+      <w:start w:val="1"/>
+      <w:numFmt w:val="bullet"/>
+      <w:lvlText w:val=""/>
+      <w:lvlJc w:val="left"/>
+      <w:pPr>
+        <w:ind w:left="5760" w:hanging="360"/>
+      </w:pPr>
+      <w:rPr>
+        <w:rFonts w:ascii="Wingdings" w:hAnsi="Wingdings" w:hint="default"/>
+      </w:rPr>
+    </w:lvl>
+    <w:lvl w:ilvl="6" w:tplc="0C000001" w:tentative="1">
+      <w:start w:val="1"/>
+      <w:numFmt w:val="bullet"/>
+      <w:lvlText w:val=""/>
+      <w:lvlJc w:val="left"/>
+      <w:pPr>
+        <w:ind w:left="6480" w:hanging="360"/>
+      </w:pPr>
+      <w:rPr>
+        <w:rFonts w:ascii="Symbol" w:hAnsi="Symbol" w:hint="default"/>
+      </w:rPr>
+    </w:lvl>
+    <w:lvl w:ilvl="7" w:tplc="0C000003" w:tentative="1">
+      <w:start w:val="1"/>
+      <w:numFmt w:val="bullet"/>
+      <w:lvlText w:val="o"/>
+      <w:lvlJc w:val="left"/>
+      <w:pPr>
+        <w:ind w:left="7200" w:hanging="360"/>
+      </w:pPr>
+      <w:rPr>
+        <w:rFonts w:ascii="Courier New" w:hAnsi="Courier New" w:cs="Courier New" w:hint="default"/>
+      </w:rPr>
+    </w:lvl>
+    <w:lvl w:ilvl="8" w:tplc="0C000005" w:tentative="1">
+      <w:start w:val="1"/>
+      <w:numFmt w:val="bullet"/>
+      <w:lvlText w:val=""/>
+      <w:lvlJc w:val="left"/>
+      <w:pPr>
+        <w:ind w:left="7920" w:hanging="360"/>
+      </w:pPr>
+      <w:rPr>
+        <w:rFonts w:ascii="Wingdings" w:hAnsi="Wingdings" w:hint="default"/>
+      </w:rPr>
+    </w:lvl>
+  </w:abstractNum>
+  <w:abstractNum w:abstractNumId="6" w15:restartNumberingAfterBreak="0">
+    <w:nsid w:val="6F7658D1"/>
+    <w:multiLevelType w:val="hybridMultilevel"/>
+    <w:tmpl w:val="3642DF8C"/>
+    <w:lvl w:ilvl="0" w:tplc="0C000001">
+      <w:start w:val="1"/>
+      <w:numFmt w:val="bullet"/>
+      <w:lvlText w:val=""/>
+      <w:lvlJc w:val="left"/>
+      <w:pPr>
+        <w:ind w:left="2160" w:hanging="360"/>
+      </w:pPr>
+      <w:rPr>
+        <w:rFonts w:ascii="Symbol" w:hAnsi="Symbol" w:hint="default"/>
+      </w:rPr>
+    </w:lvl>
+    <w:lvl w:ilvl="1" w:tplc="0C000003" w:tentative="1">
+      <w:start w:val="1"/>
+      <w:numFmt w:val="bullet"/>
+      <w:lvlText w:val="o"/>
+      <w:lvlJc w:val="left"/>
+      <w:pPr>
+        <w:ind w:left="2880" w:hanging="360"/>
+      </w:pPr>
+      <w:rPr>
+        <w:rFonts w:ascii="Courier New" w:hAnsi="Courier New" w:cs="Courier New" w:hint="default"/>
+      </w:rPr>
+    </w:lvl>
+    <w:lvl w:ilvl="2" w:tplc="0C000005" w:tentative="1">
+      <w:start w:val="1"/>
+      <w:numFmt w:val="bullet"/>
+      <w:lvlText w:val=""/>
+      <w:lvlJc w:val="left"/>
+      <w:pPr>
+        <w:ind w:left="3600" w:hanging="360"/>
+      </w:pPr>
+      <w:rPr>
+        <w:rFonts w:ascii="Wingdings" w:hAnsi="Wingdings" w:hint="default"/>
+      </w:rPr>
+    </w:lvl>
+    <w:lvl w:ilvl="3" w:tplc="0C000001" w:tentative="1">
+      <w:start w:val="1"/>
+      <w:numFmt w:val="bullet"/>
+      <w:lvlText w:val=""/>
+      <w:lvlJc w:val="left"/>
+      <w:pPr>
+        <w:ind w:left="4320" w:hanging="360"/>
+      </w:pPr>
+      <w:rPr>
+        <w:rFonts w:ascii="Symbol" w:hAnsi="Symbol" w:hint="default"/>
+      </w:rPr>
+    </w:lvl>
+    <w:lvl w:ilvl="4" w:tplc="0C000003" w:tentative="1">
+      <w:start w:val="1"/>
+      <w:numFmt w:val="bullet"/>
+      <w:lvlText w:val="o"/>
+      <w:lvlJc w:val="left"/>
+      <w:pPr>
+        <w:ind w:left="5040" w:hanging="360"/>
+      </w:pPr>
+      <w:rPr>
+        <w:rFonts w:ascii="Courier New" w:hAnsi="Courier New" w:cs="Courier New" w:hint="default"/>
+      </w:rPr>
+    </w:lvl>
+    <w:lvl w:ilvl="5" w:tplc="0C000005" w:tentative="1">
+      <w:start w:val="1"/>
+      <w:numFmt w:val="bullet"/>
+      <w:lvlText w:val=""/>
+      <w:lvlJc w:val="left"/>
+      <w:pPr>
+        <w:ind w:left="5760" w:hanging="360"/>
+      </w:pPr>
+      <w:rPr>
+        <w:rFonts w:ascii="Wingdings" w:hAnsi="Wingdings" w:hint="default"/>
+      </w:rPr>
+    </w:lvl>
+    <w:lvl w:ilvl="6" w:tplc="0C000001" w:tentative="1">
+      <w:start w:val="1"/>
+      <w:numFmt w:val="bullet"/>
+      <w:lvlText w:val=""/>
+      <w:lvlJc w:val="left"/>
+      <w:pPr>
+        <w:ind w:left="6480" w:hanging="360"/>
+      </w:pPr>
+      <w:rPr>
+        <w:rFonts w:ascii="Symbol" w:hAnsi="Symbol" w:hint="default"/>
+      </w:rPr>
+    </w:lvl>
+    <w:lvl w:ilvl="7" w:tplc="0C000003" w:tentative="1">
+      <w:start w:val="1"/>
+      <w:numFmt w:val="bullet"/>
+      <w:lvlText w:val="o"/>
+      <w:lvlJc w:val="left"/>
+      <w:pPr>
+        <w:ind w:left="7200" w:hanging="360"/>
+      </w:pPr>
+      <w:rPr>
+        <w:rFonts w:ascii="Courier New" w:hAnsi="Courier New" w:cs="Courier New" w:hint="default"/>
+      </w:rPr>
+    </w:lvl>
+    <w:lvl w:ilvl="8" w:tplc="0C000005" w:tentative="1">
+      <w:start w:val="1"/>
+      <w:numFmt w:val="bullet"/>
+      <w:lvlText w:val=""/>
+      <w:lvlJc w:val="left"/>
+      <w:pPr>
+        <w:ind w:left="7920" w:hanging="360"/>
+      </w:pPr>
+      <w:rPr>
+        <w:rFonts w:ascii="Wingdings" w:hAnsi="Wingdings" w:hint="default"/>
+      </w:rPr>
+    </w:lvl>
+  </w:abstractNum>
+  <w:num w:numId="1" w16cid:durableId="197593364">
+    <w:abstractNumId w:val="4"/>
+  </w:num>
+  <w:num w:numId="2" w16cid:durableId="880629200">
+    <w:abstractNumId w:val="0"/>
+  </w:num>
+  <w:num w:numId="3" w16cid:durableId="1039747532">
     <w:abstractNumId w:val="3"/>
   </w:num>
-  <w:num w:numId="2">
-    <w:abstractNumId w:val="0"/>
+  <w:num w:numId="4" w16cid:durableId="998926283">
+    <w:abstractNumId w:val="1"/>
   </w:num>
-  <w:num w:numId="3">
+  <w:num w:numId="5" w16cid:durableId="769082034">
+    <w:abstractNumId w:val="6"/>
+  </w:num>
+  <w:num w:numId="6" w16cid:durableId="552810390">
+    <w:abstractNumId w:val="5"/>
+  </w:num>
+  <w:num w:numId="7" w16cid:durableId="450900312">
     <w:abstractNumId w:val="2"/>
-  </w:num>
-  <w:num w:numId="4">
-    <w:abstractNumId w:val="1"/>
   </w:num>
 </w:numbering>
 </file>
@@ -1876,15 +3297,15 @@
     <w:lsdException w:name="Unresolved Mention" w:semiHidden="1" w:unhideWhenUsed="1"/>
     <w:lsdException w:name="Smart Link" w:semiHidden="1" w:unhideWhenUsed="1"/>
   </w:latentStyles>
-  <w:style w:type="paragraph" w:default="1" w:styleId="Normal">
+  <w:style w:type="paragraph" w:default="1" w:styleId="Normaali">
     <w:name w:val="Normal"/>
     <w:qFormat/>
   </w:style>
-  <w:style w:type="paragraph" w:styleId="Heading1">
+  <w:style w:type="paragraph" w:styleId="Otsikko1">
     <w:name w:val="heading 1"/>
-    <w:basedOn w:val="Normal"/>
-    <w:next w:val="Normal"/>
-    <w:link w:val="Heading1Char"/>
+    <w:basedOn w:val="Normaali"/>
+    <w:next w:val="Normaali"/>
+    <w:link w:val="Otsikko1Char"/>
     <w:uiPriority w:val="9"/>
     <w:qFormat/>
     <w:rsid w:val="005A1561"/>
@@ -1901,11 +3322,11 @@
       <w:szCs w:val="32"/>
     </w:rPr>
   </w:style>
-  <w:style w:type="paragraph" w:styleId="Heading2">
+  <w:style w:type="paragraph" w:styleId="Otsikko2">
     <w:name w:val="heading 2"/>
-    <w:basedOn w:val="Normal"/>
-    <w:next w:val="Normal"/>
-    <w:link w:val="Heading2Char"/>
+    <w:basedOn w:val="Normaali"/>
+    <w:next w:val="Normaali"/>
+    <w:link w:val="Otsikko2Char"/>
     <w:uiPriority w:val="9"/>
     <w:semiHidden/>
     <w:unhideWhenUsed/>
@@ -1924,13 +3345,12 @@
       <w:szCs w:val="26"/>
     </w:rPr>
   </w:style>
-  <w:style w:type="character" w:default="1" w:styleId="DefaultParagraphFont">
+  <w:style w:type="character" w:default="1" w:styleId="Kappaleenoletusfontti">
     <w:name w:val="Default Paragraph Font"/>
     <w:uiPriority w:val="1"/>
-    <w:semiHidden/>
     <w:unhideWhenUsed/>
   </w:style>
-  <w:style w:type="table" w:default="1" w:styleId="TableNormal">
+  <w:style w:type="table" w:default="1" w:styleId="Normaalitaulukko">
     <w:name w:val="Normal Table"/>
     <w:uiPriority w:val="99"/>
     <w:semiHidden/>
@@ -1945,16 +3365,16 @@
       </w:tblCellMar>
     </w:tblPr>
   </w:style>
-  <w:style w:type="numbering" w:default="1" w:styleId="NoList">
+  <w:style w:type="numbering" w:default="1" w:styleId="Eiluetteloa">
     <w:name w:val="No List"/>
     <w:uiPriority w:val="99"/>
     <w:semiHidden/>
     <w:unhideWhenUsed/>
   </w:style>
-  <w:style w:type="paragraph" w:styleId="Header">
+  <w:style w:type="paragraph" w:styleId="Yltunniste">
     <w:name w:val="header"/>
-    <w:basedOn w:val="Normal"/>
-    <w:link w:val="HeaderChar"/>
+    <w:basedOn w:val="Normaali"/>
+    <w:link w:val="YltunnisteChar"/>
     <w:uiPriority w:val="99"/>
     <w:unhideWhenUsed/>
     <w:rsid w:val="00DD0482"/>
@@ -1966,17 +3386,17 @@
       <w:spacing w:after="0" w:line="240" w:lineRule="auto"/>
     </w:pPr>
   </w:style>
-  <w:style w:type="character" w:customStyle="1" w:styleId="HeaderChar">
-    <w:name w:val="Header Char"/>
-    <w:basedOn w:val="DefaultParagraphFont"/>
-    <w:link w:val="Header"/>
+  <w:style w:type="character" w:customStyle="1" w:styleId="YltunnisteChar">
+    <w:name w:val="Ylätunniste Char"/>
+    <w:basedOn w:val="Kappaleenoletusfontti"/>
+    <w:link w:val="Yltunniste"/>
     <w:uiPriority w:val="99"/>
     <w:rsid w:val="00DD0482"/>
   </w:style>
-  <w:style w:type="paragraph" w:styleId="Footer">
+  <w:style w:type="paragraph" w:styleId="Alatunniste">
     <w:name w:val="footer"/>
-    <w:basedOn w:val="Normal"/>
-    <w:link w:val="FooterChar"/>
+    <w:basedOn w:val="Normaali"/>
+    <w:link w:val="AlatunnisteChar"/>
     <w:uiPriority w:val="99"/>
     <w:unhideWhenUsed/>
     <w:rsid w:val="00DD0482"/>
@@ -1988,16 +3408,16 @@
       <w:spacing w:after="0" w:line="240" w:lineRule="auto"/>
     </w:pPr>
   </w:style>
-  <w:style w:type="character" w:customStyle="1" w:styleId="FooterChar">
-    <w:name w:val="Footer Char"/>
-    <w:basedOn w:val="DefaultParagraphFont"/>
-    <w:link w:val="Footer"/>
+  <w:style w:type="character" w:customStyle="1" w:styleId="AlatunnisteChar">
+    <w:name w:val="Alatunniste Char"/>
+    <w:basedOn w:val="Kappaleenoletusfontti"/>
+    <w:link w:val="Alatunniste"/>
     <w:uiPriority w:val="99"/>
     <w:rsid w:val="00DD0482"/>
   </w:style>
-  <w:style w:type="character" w:styleId="Hyperlink">
+  <w:style w:type="character" w:styleId="Hyperlinkki">
     <w:name w:val="Hyperlink"/>
-    <w:basedOn w:val="DefaultParagraphFont"/>
+    <w:basedOn w:val="Kappaleenoletusfontti"/>
     <w:uiPriority w:val="99"/>
     <w:unhideWhenUsed/>
     <w:rsid w:val="00DD0482"/>
@@ -2006,10 +3426,10 @@
       <w:u w:val="single"/>
     </w:rPr>
   </w:style>
-  <w:style w:type="character" w:customStyle="1" w:styleId="Heading1Char">
-    <w:name w:val="Heading 1 Char"/>
-    <w:basedOn w:val="DefaultParagraphFont"/>
-    <w:link w:val="Heading1"/>
+  <w:style w:type="character" w:customStyle="1" w:styleId="Otsikko1Char">
+    <w:name w:val="Otsikko 1 Char"/>
+    <w:basedOn w:val="Kappaleenoletusfontti"/>
+    <w:link w:val="Otsikko1"/>
     <w:uiPriority w:val="9"/>
     <w:rsid w:val="005A1561"/>
     <w:rPr>
@@ -2019,9 +3439,9 @@
       <w:szCs w:val="32"/>
     </w:rPr>
   </w:style>
-  <w:style w:type="table" w:styleId="TableGrid">
+  <w:style w:type="table" w:styleId="TaulukkoRuudukko">
     <w:name w:val="Table Grid"/>
-    <w:basedOn w:val="TableNormal"/>
+    <w:basedOn w:val="Normaalitaulukko"/>
     <w:uiPriority w:val="39"/>
     <w:rsid w:val="000F02E9"/>
     <w:pPr>
@@ -2038,9 +3458,9 @@
       </w:tblBorders>
     </w:tblPr>
   </w:style>
-  <w:style w:type="paragraph" w:styleId="ListParagraph">
+  <w:style w:type="paragraph" w:styleId="Luettelokappale">
     <w:name w:val="List Paragraph"/>
-    <w:basedOn w:val="Normal"/>
+    <w:basedOn w:val="Normaali"/>
     <w:uiPriority w:val="34"/>
     <w:qFormat/>
     <w:rsid w:val="005B00CD"/>
@@ -2049,10 +3469,10 @@
       <w:contextualSpacing/>
     </w:pPr>
   </w:style>
-  <w:style w:type="character" w:customStyle="1" w:styleId="Heading2Char">
-    <w:name w:val="Heading 2 Char"/>
-    <w:basedOn w:val="DefaultParagraphFont"/>
-    <w:link w:val="Heading2"/>
+  <w:style w:type="character" w:customStyle="1" w:styleId="Otsikko2Char">
+    <w:name w:val="Otsikko 2 Char"/>
+    <w:basedOn w:val="Kappaleenoletusfontti"/>
+    <w:link w:val="Otsikko2"/>
     <w:uiPriority w:val="9"/>
     <w:semiHidden/>
     <w:rsid w:val="002D4235"/>
@@ -2065,7 +3485,7 @@
   </w:style>
   <w:style w:type="character" w:customStyle="1" w:styleId="UnresolvedMention1">
     <w:name w:val="Unresolved Mention1"/>
-    <w:basedOn w:val="DefaultParagraphFont"/>
+    <w:basedOn w:val="Kappaleenoletusfontti"/>
     <w:uiPriority w:val="99"/>
     <w:semiHidden/>
     <w:unhideWhenUsed/>
@@ -2280,28 +3700,6 @@
 </file>
 
 <file path=customXml/item1.xml><?xml version="1.0" encoding="utf-8"?>
-<?mso-contentType ?>
-<FormTemplates xmlns="http://schemas.microsoft.com/sharepoint/v3/contenttype/forms">
-  <Display>DocumentLibraryForm</Display>
-  <Edit>DocumentLibraryForm</Edit>
-  <New>DocumentLibraryForm</New>
-</FormTemplates>
-</file>
-
-<file path=customXml/item2.xml><?xml version="1.0" encoding="utf-8"?>
-<p:properties xmlns:p="http://schemas.microsoft.com/office/2006/metadata/properties" xmlns:xsi="http://www.w3.org/2001/XMLSchema-instance" xmlns:pc="http://schemas.microsoft.com/office/infopath/2007/PartnerControls">
-  <documentManagement>
-    <Tulosalue xmlns="23a2fba3-87fb-42d1-bad1-f4f6bc2053a4"/>
-    <Dokumenttityyppi xmlns="23a2fba3-87fb-42d1-bad1-f4f6bc2053a4">Lomake</Dokumenttityyppi>
-    <Julkisuus xmlns="23a2fba3-87fb-42d1-bad1-f4f6bc2053a4">Julkinen</Julkisuus>
-    <Toiminta_x0020_-_x0020_Viestintä xmlns="23a2fba3-87fb-42d1-bad1-f4f6bc2053a4">Asiakirjapohjat</Toiminta_x0020_-_x0020_Viestintä>
-    <Esitysp_x00e4_iv_x00e4_ xmlns="1b4fdc03-4837-44ea-a7a0-a5d0f089a01d" xsi:nil="true"/>
-    <V_x00e4_liotsikko xmlns="1b4fdc03-4837-44ea-a7a0-a5d0f089a01d" xsi:nil="true"/>
-  </documentManagement>
-</p:properties>
-</file>
-
-<file path=customXml/item3.xml><?xml version="1.0" encoding="utf-8"?>
 <ct:contentTypeSchema xmlns:ct="http://schemas.microsoft.com/office/2006/metadata/contentType" xmlns:ma="http://schemas.microsoft.com/office/2006/metadata/properties/metaAttributes" ct:_="" ma:_="" ma:contentTypeName="Asiakirja" ma:contentTypeID="0x010100745CB62FAEBEDD4D864FB601409E004D" ma:contentTypeVersion="16" ma:contentTypeDescription="Luo uusi asiakirja." ma:contentTypeScope="" ma:versionID="cdb13c9e37124285a4e073a33320bc58">
   <xsd:schema xmlns:xsd="http://www.w3.org/2001/XMLSchema" xmlns:xs="http://www.w3.org/2001/XMLSchema" xmlns:p="http://schemas.microsoft.com/office/2006/metadata/properties" xmlns:ns2="23a2fba3-87fb-42d1-bad1-f4f6bc2053a4" xmlns:ns3="1b4fdc03-4837-44ea-a7a0-a5d0f089a01d" targetNamespace="http://schemas.microsoft.com/office/2006/metadata/properties" ma:root="true" ma:fieldsID="9f8a40e2ad300bbcc5ce9cc82a65b4c3" ns2:_="" ns3:_="">
     <xsd:import namespace="23a2fba3-87fb-42d1-bad1-f4f6bc2053a4"/>
@@ -2533,10 +3931,43 @@
 </ct:contentTypeSchema>
 </file>
 
+<file path=customXml/item2.xml><?xml version="1.0" encoding="utf-8"?>
+<p:properties xmlns:p="http://schemas.microsoft.com/office/2006/metadata/properties" xmlns:xsi="http://www.w3.org/2001/XMLSchema-instance" xmlns:pc="http://schemas.microsoft.com/office/infopath/2007/PartnerControls">
+  <documentManagement>
+    <Tulosalue xmlns="23a2fba3-87fb-42d1-bad1-f4f6bc2053a4"/>
+    <Dokumenttityyppi xmlns="23a2fba3-87fb-42d1-bad1-f4f6bc2053a4">Lomake</Dokumenttityyppi>
+    <Julkisuus xmlns="23a2fba3-87fb-42d1-bad1-f4f6bc2053a4">Julkinen</Julkisuus>
+    <Toiminta_x0020_-_x0020_Viestintä xmlns="23a2fba3-87fb-42d1-bad1-f4f6bc2053a4">Asiakirjapohjat</Toiminta_x0020_-_x0020_Viestintä>
+    <Esitysp_x00e4_iv_x00e4_ xmlns="1b4fdc03-4837-44ea-a7a0-a5d0f089a01d" xsi:nil="true"/>
+    <V_x00e4_liotsikko xmlns="1b4fdc03-4837-44ea-a7a0-a5d0f089a01d" xsi:nil="true"/>
+  </documentManagement>
+</p:properties>
+</file>
+
+<file path=customXml/item3.xml><?xml version="1.0" encoding="utf-8"?>
+<?mso-contentType ?>
+<FormTemplates xmlns="http://schemas.microsoft.com/sharepoint/v3/contenttype/forms">
+  <Display>DocumentLibraryForm</Display>
+  <Edit>DocumentLibraryForm</Edit>
+  <New>DocumentLibraryForm</New>
+</FormTemplates>
+</file>
+
 <file path=customXml/itemProps1.xml><?xml version="1.0" encoding="utf-8"?>
-<ds:datastoreItem xmlns:ds="http://schemas.openxmlformats.org/officeDocument/2006/customXml" ds:itemID="{74F80A59-1336-4798-9185-8D3547E0A8DB}">
+<ds:datastoreItem xmlns:ds="http://schemas.openxmlformats.org/officeDocument/2006/customXml" ds:itemID="{067C33EF-BAF0-4E03-A07D-0493CA33F805}">
   <ds:schemaRefs>
-    <ds:schemaRef ds:uri="http://schemas.microsoft.com/sharepoint/v3/contenttype/forms"/>
+    <ds:schemaRef ds:uri="http://schemas.microsoft.com/office/2006/metadata/contentType"/>
+    <ds:schemaRef ds:uri="http://schemas.microsoft.com/office/2006/metadata/properties/metaAttributes"/>
+    <ds:schemaRef ds:uri="http://www.w3.org/2001/XMLSchema"/>
+    <ds:schemaRef ds:uri="http://schemas.microsoft.com/office/2006/metadata/properties"/>
+    <ds:schemaRef ds:uri="23a2fba3-87fb-42d1-bad1-f4f6bc2053a4"/>
+    <ds:schemaRef ds:uri="1b4fdc03-4837-44ea-a7a0-a5d0f089a01d"/>
+    <ds:schemaRef ds:uri="http://schemas.microsoft.com/office/2006/documentManagement/types"/>
+    <ds:schemaRef ds:uri="http://schemas.microsoft.com/office/infopath/2007/PartnerControls"/>
+    <ds:schemaRef ds:uri="http://schemas.openxmlformats.org/package/2006/metadata/core-properties"/>
+    <ds:schemaRef ds:uri="http://purl.org/dc/elements/1.1/"/>
+    <ds:schemaRef ds:uri="http://purl.org/dc/terms/"/>
+    <ds:schemaRef ds:uri="http://schemas.microsoft.com/internal/obd"/>
   </ds:schemaRefs>
 </ds:datastoreItem>
 </file>
@@ -2553,20 +3984,9 @@
 </file>
 
 <file path=customXml/itemProps3.xml><?xml version="1.0" encoding="utf-8"?>
-<ds:datastoreItem xmlns:ds="http://schemas.openxmlformats.org/officeDocument/2006/customXml" ds:itemID="{067C33EF-BAF0-4E03-A07D-0493CA33F805}">
+<ds:datastoreItem xmlns:ds="http://schemas.openxmlformats.org/officeDocument/2006/customXml" ds:itemID="{74F80A59-1336-4798-9185-8D3547E0A8DB}">
   <ds:schemaRefs>
-    <ds:schemaRef ds:uri="http://schemas.microsoft.com/office/2006/metadata/contentType"/>
-    <ds:schemaRef ds:uri="http://schemas.microsoft.com/office/2006/metadata/properties/metaAttributes"/>
-    <ds:schemaRef ds:uri="http://www.w3.org/2001/XMLSchema"/>
-    <ds:schemaRef ds:uri="http://schemas.microsoft.com/office/2006/metadata/properties"/>
-    <ds:schemaRef ds:uri="23a2fba3-87fb-42d1-bad1-f4f6bc2053a4"/>
-    <ds:schemaRef ds:uri="1b4fdc03-4837-44ea-a7a0-a5d0f089a01d"/>
-    <ds:schemaRef ds:uri="http://schemas.microsoft.com/office/2006/documentManagement/types"/>
-    <ds:schemaRef ds:uri="http://schemas.microsoft.com/office/infopath/2007/PartnerControls"/>
-    <ds:schemaRef ds:uri="http://schemas.openxmlformats.org/package/2006/metadata/core-properties"/>
-    <ds:schemaRef ds:uri="http://purl.org/dc/elements/1.1/"/>
-    <ds:schemaRef ds:uri="http://purl.org/dc/terms/"/>
-    <ds:schemaRef ds:uri="http://schemas.microsoft.com/internal/obd"/>
+    <ds:schemaRef ds:uri="http://schemas.microsoft.com/sharepoint/v3/contenttype/forms"/>
   </ds:schemaRefs>
 </ds:datastoreItem>
 </file>
</xml_diff>